<commit_message>
Change my name in the report
</commit_message>
<xml_diff>
--- a/A0088441B_A0081241U_A1.docx
+++ b/A0088441B_A0081241U_A1.docx
@@ -1,6 +1,6 @@
 
 <file path=word/document.xml><?xml version="1.0" encoding="utf-8"?>
-<w:document xmlns:wpc="http://schemas.microsoft.com/office/word/2010/wordprocessingCanvas" xmlns:mo="http://schemas.microsoft.com/office/mac/office/2008/main" xmlns:mc="http://schemas.openxmlformats.org/markup-compatibility/2006" xmlns:mv="urn:schemas-microsoft-com:mac:vml" xmlns:o="urn:schemas-microsoft-com:office:office" xmlns:r="http://schemas.openxmlformats.org/officeDocument/2006/relationships" xmlns:m="http://schemas.openxmlformats.org/officeDocument/2006/math" xmlns:v="urn:schemas-microsoft-com:vml" xmlns:wp14="http://schemas.microsoft.com/office/word/2010/wordprocessingDrawing" xmlns:wp="http://schemas.openxmlformats.org/drawingml/2006/wordprocessingDrawing" xmlns:w10="urn:schemas-microsoft-com:office:word" xmlns:w="http://schemas.openxmlformats.org/wordprocessingml/2006/main" xmlns:w14="http://schemas.microsoft.com/office/word/2010/wordml" xmlns:wpg="http://schemas.microsoft.com/office/word/2010/wordprocessingGroup" xmlns:wpi="http://schemas.microsoft.com/office/word/2010/wordprocessingInk" xmlns:wne="http://schemas.microsoft.com/office/word/2006/wordml" xmlns:wps="http://schemas.microsoft.com/office/word/2010/wordprocessingShape" mc:Ignorable="w14 wp14">
+<w:document xmlns:wpc="http://schemas.microsoft.com/office/word/2010/wordprocessingCanvas" xmlns:mc="http://schemas.openxmlformats.org/markup-compatibility/2006" xmlns:o="urn:schemas-microsoft-com:office:office" xmlns:r="http://schemas.openxmlformats.org/officeDocument/2006/relationships" xmlns:m="http://schemas.openxmlformats.org/officeDocument/2006/math" xmlns:v="urn:schemas-microsoft-com:vml" xmlns:wp14="http://schemas.microsoft.com/office/word/2010/wordprocessingDrawing" xmlns:wp="http://schemas.openxmlformats.org/drawingml/2006/wordprocessingDrawing" xmlns:w10="urn:schemas-microsoft-com:office:word" xmlns:w="http://schemas.openxmlformats.org/wordprocessingml/2006/main" xmlns:w14="http://schemas.microsoft.com/office/word/2010/wordml" xmlns:w15="http://schemas.microsoft.com/office/word/2012/wordml" xmlns:wpg="http://schemas.microsoft.com/office/word/2010/wordprocessingGroup" xmlns:wpi="http://schemas.microsoft.com/office/word/2010/wordprocessingInk" xmlns:wne="http://schemas.microsoft.com/office/word/2006/wordml" xmlns:wps="http://schemas.microsoft.com/office/word/2010/wordprocessingShape" mc:Ignorable="w14 w15 wp14">
   <w:body>
     <w:p>
       <w:pPr>
@@ -9,9 +9,11 @@
       <w:r>
         <w:t xml:space="preserve">Keyword </w:t>
       </w:r>
+      <w:proofErr w:type="gramStart"/>
       <w:r>
         <w:t>In</w:t>
       </w:r>
+      <w:proofErr w:type="gramEnd"/>
       <w:r>
         <w:t xml:space="preserve"> Context implementation</w:t>
       </w:r>
@@ -23,13 +25,18 @@
           <w:tab w:val="left" w:pos="1700"/>
         </w:tabs>
       </w:pPr>
-      <w:r>
-        <w:t>Git URL:</w:t>
+      <w:proofErr w:type="spellStart"/>
+      <w:r>
+        <w:t>Git</w:t>
+      </w:r>
+      <w:proofErr w:type="spellEnd"/>
+      <w:r>
+        <w:t xml:space="preserve"> URL:</w:t>
       </w:r>
       <w:r>
         <w:tab/>
       </w:r>
-      <w:hyperlink r:id="rId7" w:history="1">
+      <w:hyperlink r:id="rId6" w:history="1">
         <w:r>
           <w:rPr>
             <w:rStyle w:val="Hyperlink"/>
@@ -77,7 +84,7 @@
           </w:tcPr>
           <w:p>
             <w:r>
-              <w:t>Son Nyugen</w:t>
+              <w:t>Nguyen Trong Son</w:t>
             </w:r>
           </w:p>
         </w:tc>
@@ -87,7 +94,15 @@
           </w:tcPr>
           <w:p>
             <w:r>
-              <w:t>Han En Chou</w:t>
+              <w:t xml:space="preserve">Han </w:t>
+            </w:r>
+            <w:proofErr w:type="spellStart"/>
+            <w:r>
+              <w:t>En</w:t>
+            </w:r>
+            <w:proofErr w:type="spellEnd"/>
+            <w:r>
+              <w:t xml:space="preserve"> Chou</w:t>
             </w:r>
           </w:p>
         </w:tc>
@@ -138,7 +153,15 @@
     </w:p>
     <w:p>
       <w:r>
-        <w:t xml:space="preserve">Key Word In Context (KWIC) index system produces a list of permutated text to enable the fast and effective searches based on the keywords. KWIC is widely used for various purposes, such as in searching for movie titles, food recipes and blogs. Due to this </w:t>
+        <w:t xml:space="preserve">Key Word </w:t>
+      </w:r>
+      <w:proofErr w:type="gramStart"/>
+      <w:r>
+        <w:t>In</w:t>
+      </w:r>
+      <w:proofErr w:type="gramEnd"/>
+      <w:r>
+        <w:t xml:space="preserve"> Context (KWIC) index system produces a list of permutated text to enable the fast and effective searches based on the keywords. KWIC is widely used for various purposes, such as in searching for movie titles, food recipes and blogs. Due to this </w:t>
       </w:r>
       <w:r>
         <w:t>wide usage, our design priorities are</w:t>
@@ -160,7 +183,15 @@
         <w:t xml:space="preserve">As search engines are front-user facing, it is important to </w:t>
       </w:r>
       <w:r>
-        <w:t>maintain an up-to-date User Interface to manage users expectations. Our implementation has a</w:t>
+        <w:t xml:space="preserve">maintain an up-to-date User Interface to manage </w:t>
+      </w:r>
+      <w:proofErr w:type="gramStart"/>
+      <w:r>
+        <w:t>users</w:t>
+      </w:r>
+      <w:proofErr w:type="gramEnd"/>
+      <w:r>
+        <w:t xml:space="preserve"> expectations. Our implementation has a</w:t>
       </w:r>
       <w:r>
         <w:t>n</w:t>
@@ -203,7 +234,7 @@
                     <pic:cNvPicPr/>
                   </pic:nvPicPr>
                   <pic:blipFill>
-                    <a:blip r:embed="rId8">
+                    <a:blip r:embed="rId7">
                       <a:extLst>
                         <a:ext uri="{28A0092B-C50C-407E-A947-70E740481C1C}">
                           <a14:useLocalDpi xmlns:a14="http://schemas.microsoft.com/office/drawing/2010/main" val="0"/>
@@ -233,7 +264,15 @@
     <w:p/>
     <w:p>
       <w:r>
-        <w:t xml:space="preserve">Due to the possible varied usage of KWIC, we have separated the actual processing through a Processor interface.  For example, in a movie titles search engine, the sorting may be done using a heap tree based on the recency of the </w:t>
+        <w:t xml:space="preserve">Due to the possible varied usage of KWIC, we have separated the actual processing through a Processor interface.  For example, in a movie titles search engine, the sorting may be done using a heap tree based on the </w:t>
+      </w:r>
+      <w:proofErr w:type="spellStart"/>
+      <w:r>
+        <w:t>recency</w:t>
+      </w:r>
+      <w:proofErr w:type="spellEnd"/>
+      <w:r>
+        <w:t xml:space="preserve"> of the </w:t>
       </w:r>
       <w:r>
         <w:t xml:space="preserve">movie. Similarly, </w:t>
@@ -248,10 +287,26 @@
         <w:t xml:space="preserve"> may be done </w:t>
       </w:r>
       <w:r>
-        <w:t>in a randomised manner.</w:t>
-      </w:r>
-      <w:r>
-        <w:t xml:space="preserve"> This design decision will allow the different types of implementations to optimise the performance of the KWIC for different uses.</w:t>
+        <w:t xml:space="preserve">in a </w:t>
+      </w:r>
+      <w:proofErr w:type="spellStart"/>
+      <w:r>
+        <w:t>randomised</w:t>
+      </w:r>
+      <w:proofErr w:type="spellEnd"/>
+      <w:r>
+        <w:t xml:space="preserve"> manner.</w:t>
+      </w:r>
+      <w:r>
+        <w:t xml:space="preserve"> This design decision will allow the different types of implementations to </w:t>
+      </w:r>
+      <w:proofErr w:type="spellStart"/>
+      <w:r>
+        <w:t>optimise</w:t>
+      </w:r>
+      <w:proofErr w:type="spellEnd"/>
+      <w:r>
+        <w:t xml:space="preserve"> the performance of the KWIC for different uses.</w:t>
       </w:r>
     </w:p>
     <w:p/>
@@ -276,7 +331,7 @@
                     <pic:cNvPicPr/>
                   </pic:nvPicPr>
                   <pic:blipFill>
-                    <a:blip r:embed="rId9">
+                    <a:blip r:embed="rId8">
                       <a:extLst>
                         <a:ext uri="{28A0092B-C50C-407E-A947-70E740481C1C}">
                           <a14:useLocalDpi xmlns:a14="http://schemas.microsoft.com/office/drawing/2010/main" val="0"/>
@@ -328,11 +383,14 @@
           <w:tab w:val="left" w:pos="5920"/>
         </w:tabs>
       </w:pPr>
-      <w:bookmarkStart w:id="0" w:name="_GoBack"/>
-      <w:bookmarkEnd w:id="0"/>
     </w:p>
     <w:sectPr>
+      <w:headerReference w:type="even" r:id="rId9"/>
       <w:headerReference w:type="default" r:id="rId10"/>
+      <w:footerReference w:type="even" r:id="rId11"/>
+      <w:footerReference w:type="default" r:id="rId12"/>
+      <w:headerReference w:type="first" r:id="rId13"/>
+      <w:footerReference w:type="first" r:id="rId14"/>
       <w:pgSz w:w="11900" w:h="16840"/>
       <w:pgMar w:top="1440" w:right="1800" w:bottom="1440" w:left="1800" w:header="708" w:footer="708" w:gutter="0"/>
       <w:cols w:space="708"/>
@@ -343,7 +401,7 @@
 </file>
 
 <file path=word/endnotes.xml><?xml version="1.0" encoding="utf-8"?>
-<w:endnotes xmlns:wpc="http://schemas.microsoft.com/office/word/2010/wordprocessingCanvas" xmlns:mo="http://schemas.microsoft.com/office/mac/office/2008/main" xmlns:mc="http://schemas.openxmlformats.org/markup-compatibility/2006" xmlns:mv="urn:schemas-microsoft-com:mac:vml" xmlns:o="urn:schemas-microsoft-com:office:office" xmlns:r="http://schemas.openxmlformats.org/officeDocument/2006/relationships" xmlns:m="http://schemas.openxmlformats.org/officeDocument/2006/math" xmlns:v="urn:schemas-microsoft-com:vml" xmlns:wp14="http://schemas.microsoft.com/office/word/2010/wordprocessingDrawing" xmlns:wp="http://schemas.openxmlformats.org/drawingml/2006/wordprocessingDrawing" xmlns:w10="urn:schemas-microsoft-com:office:word" xmlns:w="http://schemas.openxmlformats.org/wordprocessingml/2006/main" xmlns:w14="http://schemas.microsoft.com/office/word/2010/wordml" xmlns:wpg="http://schemas.microsoft.com/office/word/2010/wordprocessingGroup" xmlns:wpi="http://schemas.microsoft.com/office/word/2010/wordprocessingInk" xmlns:wne="http://schemas.microsoft.com/office/word/2006/wordml" xmlns:wps="http://schemas.microsoft.com/office/word/2010/wordprocessingShape" mc:Ignorable="w14 wp14">
+<w:endnotes xmlns:wpc="http://schemas.microsoft.com/office/word/2010/wordprocessingCanvas" xmlns:mc="http://schemas.openxmlformats.org/markup-compatibility/2006" xmlns:o="urn:schemas-microsoft-com:office:office" xmlns:r="http://schemas.openxmlformats.org/officeDocument/2006/relationships" xmlns:m="http://schemas.openxmlformats.org/officeDocument/2006/math" xmlns:v="urn:schemas-microsoft-com:vml" xmlns:wp14="http://schemas.microsoft.com/office/word/2010/wordprocessingDrawing" xmlns:wp="http://schemas.openxmlformats.org/drawingml/2006/wordprocessingDrawing" xmlns:w10="urn:schemas-microsoft-com:office:word" xmlns:w="http://schemas.openxmlformats.org/wordprocessingml/2006/main" xmlns:w14="http://schemas.microsoft.com/office/word/2010/wordml" xmlns:w15="http://schemas.microsoft.com/office/word/2012/wordml" xmlns:wpg="http://schemas.microsoft.com/office/word/2010/wordprocessingGroup" xmlns:wpi="http://schemas.microsoft.com/office/word/2010/wordprocessingInk" xmlns:wne="http://schemas.microsoft.com/office/word/2006/wordml" xmlns:wps="http://schemas.microsoft.com/office/word/2010/wordprocessingShape" mc:Ignorable="w14 w15 wp14">
   <w:endnote w:type="separator" w:id="-1">
     <w:p>
       <w:r>
@@ -361,8 +419,38 @@
 </w:endnotes>
 </file>
 
+<file path=word/footer1.xml><?xml version="1.0" encoding="utf-8"?>
+<w:ftr xmlns:wpc="http://schemas.microsoft.com/office/word/2010/wordprocessingCanvas" xmlns:mc="http://schemas.openxmlformats.org/markup-compatibility/2006" xmlns:o="urn:schemas-microsoft-com:office:office" xmlns:r="http://schemas.openxmlformats.org/officeDocument/2006/relationships" xmlns:m="http://schemas.openxmlformats.org/officeDocument/2006/math" xmlns:v="urn:schemas-microsoft-com:vml" xmlns:wp14="http://schemas.microsoft.com/office/word/2010/wordprocessingDrawing" xmlns:wp="http://schemas.openxmlformats.org/drawingml/2006/wordprocessingDrawing" xmlns:w10="urn:schemas-microsoft-com:office:word" xmlns:w="http://schemas.openxmlformats.org/wordprocessingml/2006/main" xmlns:w14="http://schemas.microsoft.com/office/word/2010/wordml" xmlns:w15="http://schemas.microsoft.com/office/word/2012/wordml" xmlns:wpg="http://schemas.microsoft.com/office/word/2010/wordprocessingGroup" xmlns:wpi="http://schemas.microsoft.com/office/word/2010/wordprocessingInk" xmlns:wne="http://schemas.microsoft.com/office/word/2006/wordml" xmlns:wps="http://schemas.microsoft.com/office/word/2010/wordprocessingShape" mc:Ignorable="w14 w15 wp14">
+  <w:p>
+    <w:pPr>
+      <w:pStyle w:val="Footer"/>
+    </w:pPr>
+  </w:p>
+</w:ftr>
+</file>
+
+<file path=word/footer2.xml><?xml version="1.0" encoding="utf-8"?>
+<w:ftr xmlns:wpc="http://schemas.microsoft.com/office/word/2010/wordprocessingCanvas" xmlns:mc="http://schemas.openxmlformats.org/markup-compatibility/2006" xmlns:o="urn:schemas-microsoft-com:office:office" xmlns:r="http://schemas.openxmlformats.org/officeDocument/2006/relationships" xmlns:m="http://schemas.openxmlformats.org/officeDocument/2006/math" xmlns:v="urn:schemas-microsoft-com:vml" xmlns:wp14="http://schemas.microsoft.com/office/word/2010/wordprocessingDrawing" xmlns:wp="http://schemas.openxmlformats.org/drawingml/2006/wordprocessingDrawing" xmlns:w10="urn:schemas-microsoft-com:office:word" xmlns:w="http://schemas.openxmlformats.org/wordprocessingml/2006/main" xmlns:w14="http://schemas.microsoft.com/office/word/2010/wordml" xmlns:w15="http://schemas.microsoft.com/office/word/2012/wordml" xmlns:wpg="http://schemas.microsoft.com/office/word/2010/wordprocessingGroup" xmlns:wpi="http://schemas.microsoft.com/office/word/2010/wordprocessingInk" xmlns:wne="http://schemas.microsoft.com/office/word/2006/wordml" xmlns:wps="http://schemas.microsoft.com/office/word/2010/wordprocessingShape" mc:Ignorable="w14 w15 wp14">
+  <w:p>
+    <w:pPr>
+      <w:pStyle w:val="Footer"/>
+    </w:pPr>
+  </w:p>
+</w:ftr>
+</file>
+
+<file path=word/footer3.xml><?xml version="1.0" encoding="utf-8"?>
+<w:ftr xmlns:wpc="http://schemas.microsoft.com/office/word/2010/wordprocessingCanvas" xmlns:mc="http://schemas.openxmlformats.org/markup-compatibility/2006" xmlns:o="urn:schemas-microsoft-com:office:office" xmlns:r="http://schemas.openxmlformats.org/officeDocument/2006/relationships" xmlns:m="http://schemas.openxmlformats.org/officeDocument/2006/math" xmlns:v="urn:schemas-microsoft-com:vml" xmlns:wp14="http://schemas.microsoft.com/office/word/2010/wordprocessingDrawing" xmlns:wp="http://schemas.openxmlformats.org/drawingml/2006/wordprocessingDrawing" xmlns:w10="urn:schemas-microsoft-com:office:word" xmlns:w="http://schemas.openxmlformats.org/wordprocessingml/2006/main" xmlns:w14="http://schemas.microsoft.com/office/word/2010/wordml" xmlns:w15="http://schemas.microsoft.com/office/word/2012/wordml" xmlns:wpg="http://schemas.microsoft.com/office/word/2010/wordprocessingGroup" xmlns:wpi="http://schemas.microsoft.com/office/word/2010/wordprocessingInk" xmlns:wne="http://schemas.microsoft.com/office/word/2006/wordml" xmlns:wps="http://schemas.microsoft.com/office/word/2010/wordprocessingShape" mc:Ignorable="w14 w15 wp14">
+  <w:p>
+    <w:pPr>
+      <w:pStyle w:val="Footer"/>
+    </w:pPr>
+  </w:p>
+</w:ftr>
+</file>
+
 <file path=word/footnotes.xml><?xml version="1.0" encoding="utf-8"?>
-<w:footnotes xmlns:wpc="http://schemas.microsoft.com/office/word/2010/wordprocessingCanvas" xmlns:mo="http://schemas.microsoft.com/office/mac/office/2008/main" xmlns:mc="http://schemas.openxmlformats.org/markup-compatibility/2006" xmlns:mv="urn:schemas-microsoft-com:mac:vml" xmlns:o="urn:schemas-microsoft-com:office:office" xmlns:r="http://schemas.openxmlformats.org/officeDocument/2006/relationships" xmlns:m="http://schemas.openxmlformats.org/officeDocument/2006/math" xmlns:v="urn:schemas-microsoft-com:vml" xmlns:wp14="http://schemas.microsoft.com/office/word/2010/wordprocessingDrawing" xmlns:wp="http://schemas.openxmlformats.org/drawingml/2006/wordprocessingDrawing" xmlns:w10="urn:schemas-microsoft-com:office:word" xmlns:w="http://schemas.openxmlformats.org/wordprocessingml/2006/main" xmlns:w14="http://schemas.microsoft.com/office/word/2010/wordml" xmlns:wpg="http://schemas.microsoft.com/office/word/2010/wordprocessingGroup" xmlns:wpi="http://schemas.microsoft.com/office/word/2010/wordprocessingInk" xmlns:wne="http://schemas.microsoft.com/office/word/2006/wordml" xmlns:wps="http://schemas.microsoft.com/office/word/2010/wordprocessingShape" mc:Ignorable="w14 wp14">
+<w:footnotes xmlns:wpc="http://schemas.microsoft.com/office/word/2010/wordprocessingCanvas" xmlns:mc="http://schemas.openxmlformats.org/markup-compatibility/2006" xmlns:o="urn:schemas-microsoft-com:office:office" xmlns:r="http://schemas.openxmlformats.org/officeDocument/2006/relationships" xmlns:m="http://schemas.openxmlformats.org/officeDocument/2006/math" xmlns:v="urn:schemas-microsoft-com:vml" xmlns:wp14="http://schemas.microsoft.com/office/word/2010/wordprocessingDrawing" xmlns:wp="http://schemas.openxmlformats.org/drawingml/2006/wordprocessingDrawing" xmlns:w10="urn:schemas-microsoft-com:office:word" xmlns:w="http://schemas.openxmlformats.org/wordprocessingml/2006/main" xmlns:w14="http://schemas.microsoft.com/office/word/2010/wordml" xmlns:w15="http://schemas.microsoft.com/office/word/2012/wordml" xmlns:wpg="http://schemas.microsoft.com/office/word/2010/wordprocessingGroup" xmlns:wpi="http://schemas.microsoft.com/office/word/2010/wordprocessingInk" xmlns:wne="http://schemas.microsoft.com/office/word/2006/wordml" xmlns:wps="http://schemas.microsoft.com/office/word/2010/wordprocessingShape" mc:Ignorable="w14 w15 wp14">
   <w:footnote w:type="separator" w:id="-1">
     <w:p>
       <w:r>
@@ -381,7 +469,17 @@
 </file>
 
 <file path=word/header1.xml><?xml version="1.0" encoding="utf-8"?>
-<w:hdr xmlns:wpc="http://schemas.microsoft.com/office/word/2010/wordprocessingCanvas" xmlns:mo="http://schemas.microsoft.com/office/mac/office/2008/main" xmlns:mc="http://schemas.openxmlformats.org/markup-compatibility/2006" xmlns:mv="urn:schemas-microsoft-com:mac:vml" xmlns:o="urn:schemas-microsoft-com:office:office" xmlns:r="http://schemas.openxmlformats.org/officeDocument/2006/relationships" xmlns:m="http://schemas.openxmlformats.org/officeDocument/2006/math" xmlns:v="urn:schemas-microsoft-com:vml" xmlns:wp14="http://schemas.microsoft.com/office/word/2010/wordprocessingDrawing" xmlns:wp="http://schemas.openxmlformats.org/drawingml/2006/wordprocessingDrawing" xmlns:w10="urn:schemas-microsoft-com:office:word" xmlns:w="http://schemas.openxmlformats.org/wordprocessingml/2006/main" xmlns:w14="http://schemas.microsoft.com/office/word/2010/wordml" xmlns:wpg="http://schemas.microsoft.com/office/word/2010/wordprocessingGroup" xmlns:wpi="http://schemas.microsoft.com/office/word/2010/wordprocessingInk" xmlns:wne="http://schemas.microsoft.com/office/word/2006/wordml" xmlns:wps="http://schemas.microsoft.com/office/word/2010/wordprocessingShape" mc:Ignorable="w14 wp14">
+<w:hdr xmlns:wpc="http://schemas.microsoft.com/office/word/2010/wordprocessingCanvas" xmlns:mc="http://schemas.openxmlformats.org/markup-compatibility/2006" xmlns:o="urn:schemas-microsoft-com:office:office" xmlns:r="http://schemas.openxmlformats.org/officeDocument/2006/relationships" xmlns:m="http://schemas.openxmlformats.org/officeDocument/2006/math" xmlns:v="urn:schemas-microsoft-com:vml" xmlns:wp14="http://schemas.microsoft.com/office/word/2010/wordprocessingDrawing" xmlns:wp="http://schemas.openxmlformats.org/drawingml/2006/wordprocessingDrawing" xmlns:w10="urn:schemas-microsoft-com:office:word" xmlns:w="http://schemas.openxmlformats.org/wordprocessingml/2006/main" xmlns:w14="http://schemas.microsoft.com/office/word/2010/wordml" xmlns:w15="http://schemas.microsoft.com/office/word/2012/wordml" xmlns:wpg="http://schemas.microsoft.com/office/word/2010/wordprocessingGroup" xmlns:wpi="http://schemas.microsoft.com/office/word/2010/wordprocessingInk" xmlns:wne="http://schemas.microsoft.com/office/word/2006/wordml" xmlns:wps="http://schemas.microsoft.com/office/word/2010/wordprocessingShape" mc:Ignorable="w14 w15 wp14">
+  <w:p>
+    <w:pPr>
+      <w:pStyle w:val="Header"/>
+    </w:pPr>
+  </w:p>
+</w:hdr>
+</file>
+
+<file path=word/header2.xml><?xml version="1.0" encoding="utf-8"?>
+<w:hdr xmlns:wpc="http://schemas.microsoft.com/office/word/2010/wordprocessingCanvas" xmlns:mc="http://schemas.openxmlformats.org/markup-compatibility/2006" xmlns:o="urn:schemas-microsoft-com:office:office" xmlns:r="http://schemas.openxmlformats.org/officeDocument/2006/relationships" xmlns:m="http://schemas.openxmlformats.org/officeDocument/2006/math" xmlns:v="urn:schemas-microsoft-com:vml" xmlns:wp14="http://schemas.microsoft.com/office/word/2010/wordprocessingDrawing" xmlns:wp="http://schemas.openxmlformats.org/drawingml/2006/wordprocessingDrawing" xmlns:w10="urn:schemas-microsoft-com:office:word" xmlns:w="http://schemas.openxmlformats.org/wordprocessingml/2006/main" xmlns:w14="http://schemas.microsoft.com/office/word/2010/wordml" xmlns:w15="http://schemas.microsoft.com/office/word/2012/wordml" xmlns:wpg="http://schemas.microsoft.com/office/word/2010/wordprocessingGroup" xmlns:wpi="http://schemas.microsoft.com/office/word/2010/wordprocessingInk" xmlns:wne="http://schemas.microsoft.com/office/word/2006/wordml" xmlns:wps="http://schemas.microsoft.com/office/word/2010/wordprocessingShape" mc:Ignorable="w14 w15 wp14">
   <w:p>
     <w:pPr>
       <w:pStyle w:val="Header"/>
@@ -408,14 +506,40 @@
       </w:tabs>
     </w:pPr>
     <w:r>
-      <w:t>Son Nyugen, Han En Chou</w:t>
+      <w:t xml:space="preserve">Son </w:t>
     </w:r>
+    <w:r>
+      <w:t>Nguyen</w:t>
+    </w:r>
+    <w:r>
+      <w:t xml:space="preserve">, Han </w:t>
+    </w:r>
+    <w:proofErr w:type="spellStart"/>
+    <w:r>
+      <w:t>En</w:t>
+    </w:r>
+    <w:proofErr w:type="spellEnd"/>
+    <w:r>
+      <w:t xml:space="preserve"> Chou</w:t>
+    </w:r>
+    <w:bookmarkStart w:id="0" w:name="_GoBack"/>
+    <w:bookmarkEnd w:id="0"/>
+  </w:p>
+</w:hdr>
+</file>
+
+<file path=word/header3.xml><?xml version="1.0" encoding="utf-8"?>
+<w:hdr xmlns:wpc="http://schemas.microsoft.com/office/word/2010/wordprocessingCanvas" xmlns:mc="http://schemas.openxmlformats.org/markup-compatibility/2006" xmlns:o="urn:schemas-microsoft-com:office:office" xmlns:r="http://schemas.openxmlformats.org/officeDocument/2006/relationships" xmlns:m="http://schemas.openxmlformats.org/officeDocument/2006/math" xmlns:v="urn:schemas-microsoft-com:vml" xmlns:wp14="http://schemas.microsoft.com/office/word/2010/wordprocessingDrawing" xmlns:wp="http://schemas.openxmlformats.org/drawingml/2006/wordprocessingDrawing" xmlns:w10="urn:schemas-microsoft-com:office:word" xmlns:w="http://schemas.openxmlformats.org/wordprocessingml/2006/main" xmlns:w14="http://schemas.microsoft.com/office/word/2010/wordml" xmlns:w15="http://schemas.microsoft.com/office/word/2012/wordml" xmlns:wpg="http://schemas.microsoft.com/office/word/2010/wordprocessingGroup" xmlns:wpi="http://schemas.microsoft.com/office/word/2010/wordprocessingInk" xmlns:wne="http://schemas.microsoft.com/office/word/2006/wordml" xmlns:wps="http://schemas.microsoft.com/office/word/2010/wordprocessingShape" mc:Ignorable="w14 w15 wp14">
+  <w:p>
+    <w:pPr>
+      <w:pStyle w:val="Header"/>
+    </w:pPr>
   </w:p>
 </w:hdr>
 </file>
 
 <file path=word/styles.xml><?xml version="1.0" encoding="utf-8"?>
-<w:styles xmlns:mc="http://schemas.openxmlformats.org/markup-compatibility/2006" xmlns:r="http://schemas.openxmlformats.org/officeDocument/2006/relationships" xmlns:w="http://schemas.openxmlformats.org/wordprocessingml/2006/main" xmlns:w14="http://schemas.microsoft.com/office/word/2010/wordml" mc:Ignorable="w14">
+<w:styles xmlns:mc="http://schemas.openxmlformats.org/markup-compatibility/2006" xmlns:r="http://schemas.openxmlformats.org/officeDocument/2006/relationships" xmlns:w="http://schemas.openxmlformats.org/wordprocessingml/2006/main" xmlns:w14="http://schemas.microsoft.com/office/word/2010/wordml" xmlns:w15="http://schemas.microsoft.com/office/word/2012/wordml" mc:Ignorable="w14 w15">
   <w:docDefaults>
     <w:rPrDefault>
       <w:rPr>
@@ -427,510 +551,369 @@
     </w:rPrDefault>
     <w:pPrDefault/>
   </w:docDefaults>
-  <w:latentStyles w:defLockedState="0" w:defUIPriority="99" w:defSemiHidden="1" w:defUnhideWhenUsed="1" w:defQFormat="0" w:count="276">
-    <w:lsdException w:name="Normal" w:semiHidden="0" w:uiPriority="0" w:unhideWhenUsed="0" w:qFormat="1"/>
-    <w:lsdException w:name="heading 1" w:semiHidden="0" w:uiPriority="9" w:unhideWhenUsed="0" w:qFormat="1"/>
-    <w:lsdException w:name="heading 2" w:uiPriority="9" w:qFormat="1"/>
-    <w:lsdException w:name="heading 3" w:uiPriority="9" w:qFormat="1"/>
-    <w:lsdException w:name="heading 4" w:uiPriority="9" w:qFormat="1"/>
-    <w:lsdException w:name="heading 5" w:uiPriority="9" w:qFormat="1"/>
-    <w:lsdException w:name="heading 6" w:uiPriority="9" w:qFormat="1"/>
-    <w:lsdException w:name="heading 7" w:uiPriority="9" w:qFormat="1"/>
-    <w:lsdException w:name="heading 8" w:uiPriority="9" w:qFormat="1"/>
-    <w:lsdException w:name="heading 9" w:uiPriority="9" w:qFormat="1"/>
-    <w:lsdException w:name="toc 1" w:uiPriority="39"/>
-    <w:lsdException w:name="toc 2" w:uiPriority="39"/>
-    <w:lsdException w:name="toc 3" w:uiPriority="39"/>
-    <w:lsdException w:name="toc 4" w:uiPriority="39"/>
-    <w:lsdException w:name="toc 5" w:uiPriority="39"/>
-    <w:lsdException w:name="toc 6" w:uiPriority="39"/>
-    <w:lsdException w:name="toc 7" w:uiPriority="39"/>
-    <w:lsdException w:name="toc 8" w:uiPriority="39"/>
-    <w:lsdException w:name="toc 9" w:uiPriority="39"/>
-    <w:lsdException w:name="caption" w:uiPriority="35" w:qFormat="1"/>
-    <w:lsdException w:name="Title" w:semiHidden="0" w:uiPriority="10" w:unhideWhenUsed="0" w:qFormat="1"/>
-    <w:lsdException w:name="Default Paragraph Font" w:uiPriority="1"/>
-    <w:lsdException w:name="Subtitle" w:semiHidden="0" w:uiPriority="11" w:unhideWhenUsed="0" w:qFormat="1"/>
-    <w:lsdException w:name="Strong" w:semiHidden="0" w:uiPriority="22" w:unhideWhenUsed="0" w:qFormat="1"/>
-    <w:lsdException w:name="Emphasis" w:semiHidden="0" w:uiPriority="20" w:unhideWhenUsed="0" w:qFormat="1"/>
-    <w:lsdException w:name="Table Grid" w:semiHidden="0" w:uiPriority="59" w:unhideWhenUsed="0"/>
-    <w:lsdException w:name="Placeholder Text" w:unhideWhenUsed="0"/>
-    <w:lsdException w:name="No Spacing" w:semiHidden="0" w:uiPriority="1" w:unhideWhenUsed="0" w:qFormat="1"/>
-    <w:lsdException w:name="Light Shading" w:semiHidden="0" w:uiPriority="60" w:unhideWhenUsed="0"/>
-    <w:lsdException w:name="Light List" w:semiHidden="0" w:uiPriority="61" w:unhideWhenUsed="0"/>
-    <w:lsdException w:name="Light Grid" w:semiHidden="0" w:uiPriority="62" w:unhideWhenUsed="0"/>
-    <w:lsdException w:name="Medium Shading 1" w:semiHidden="0" w:uiPriority="63" w:unhideWhenUsed="0"/>
-    <w:lsdException w:name="Medium Shading 2" w:semiHidden="0" w:uiPriority="64" w:unhideWhenUsed="0"/>
-    <w:lsdException w:name="Medium List 1" w:semiHidden="0" w:uiPriority="65" w:unhideWhenUsed="0"/>
-    <w:lsdException w:name="Medium List 2" w:semiHidden="0" w:uiPriority="66" w:unhideWhenUsed="0"/>
-    <w:lsdException w:name="Medium Grid 1" w:semiHidden="0" w:uiPriority="67" w:unhideWhenUsed="0"/>
-    <w:lsdException w:name="Medium Grid 2" w:semiHidden="0" w:uiPriority="68" w:unhideWhenUsed="0"/>
-    <w:lsdException w:name="Medium Grid 3" w:semiHidden="0" w:uiPriority="69" w:unhideWhenUsed="0"/>
-    <w:lsdException w:name="Dark List" w:semiHidden="0" w:uiPriority="70" w:unhideWhenUsed="0"/>
-    <w:lsdException w:name="Colorful Shading" w:semiHidden="0" w:uiPriority="71" w:unhideWhenUsed="0"/>
-    <w:lsdException w:name="Colorful List" w:semiHidden="0" w:uiPriority="72" w:unhideWhenUsed="0"/>
-    <w:lsdException w:name="Colorful Grid" w:semiHidden="0" w:uiPriority="73" w:unhideWhenUsed="0"/>
-    <w:lsdException w:name="Light Shading Accent 1" w:semiHidden="0" w:uiPriority="60" w:unhideWhenUsed="0"/>
-    <w:lsdException w:name="Light List Accent 1" w:semiHidden="0" w:uiPriority="61" w:unhideWhenUsed="0"/>
-    <w:lsdException w:name="Light Grid Accent 1" w:semiHidden="0" w:uiPriority="62" w:unhideWhenUsed="0"/>
-    <w:lsdException w:name="Medium Shading 1 Accent 1" w:semiHidden="0" w:uiPriority="63" w:unhideWhenUsed="0"/>
-    <w:lsdException w:name="Medium Shading 2 Accent 1" w:semiHidden="0" w:uiPriority="64" w:unhideWhenUsed="0"/>
-    <w:lsdException w:name="Medium List 1 Accent 1" w:semiHidden="0" w:uiPriority="65" w:unhideWhenUsed="0"/>
-    <w:lsdException w:name="Revision" w:unhideWhenUsed="0"/>
-    <w:lsdException w:name="List Paragraph" w:semiHidden="0" w:uiPriority="34" w:unhideWhenUsed="0" w:qFormat="1"/>
-    <w:lsdException w:name="Quote" w:semiHidden="0" w:uiPriority="29" w:unhideWhenUsed="0" w:qFormat="1"/>
-    <w:lsdException w:name="Intense Quote" w:semiHidden="0" w:uiPriority="30" w:unhideWhenUsed="0" w:qFormat="1"/>
-    <w:lsdException w:name="Medium List 2 Accent 1" w:semiHidden="0" w:uiPriority="66" w:unhideWhenUsed="0"/>
-    <w:lsdException w:name="Medium Grid 1 Accent 1" w:semiHidden="0" w:uiPriority="67" w:unhideWhenUsed="0"/>
-    <w:lsdException w:name="Medium Grid 2 Accent 1" w:semiHidden="0" w:uiPriority="68" w:unhideWhenUsed="0"/>
-    <w:lsdException w:name="Medium Grid 3 Accent 1" w:semiHidden="0" w:uiPriority="69" w:unhideWhenUsed="0"/>
-    <w:lsdException w:name="Dark List Accent 1" w:semiHidden="0" w:uiPriority="70" w:unhideWhenUsed="0"/>
-    <w:lsdException w:name="Colorful Shading Accent 1" w:semiHidden="0" w:uiPriority="71" w:unhideWhenUsed="0"/>
-    <w:lsdException w:name="Colorful List Accent 1" w:semiHidden="0" w:uiPriority="72" w:unhideWhenUsed="0"/>
-    <w:lsdException w:name="Colorful Grid Accent 1" w:semiHidden="0" w:uiPriority="73" w:unhideWhenUsed="0"/>
-    <w:lsdException w:name="Light Shading Accent 2" w:semiHidden="0" w:uiPriority="60" w:unhideWhenUsed="0"/>
-    <w:lsdException w:name="Light List Accent 2" w:semiHidden="0" w:uiPriority="61" w:unhideWhenUsed="0"/>
-    <w:lsdException w:name="Light Grid Accent 2" w:semiHidden="0" w:uiPriority="62" w:unhideWhenUsed="0"/>
-    <w:lsdException w:name="Medium Shading 1 Accent 2" w:semiHidden="0" w:uiPriority="63" w:unhideWhenUsed="0"/>
-    <w:lsdException w:name="Medium Shading 2 Accent 2" w:semiHidden="0" w:uiPriority="64" w:unhideWhenUsed="0"/>
-    <w:lsdException w:name="Medium List 1 Accent 2" w:semiHidden="0" w:uiPriority="65" w:unhideWhenUsed="0"/>
-    <w:lsdException w:name="Medium List 2 Accent 2" w:semiHidden="0" w:uiPriority="66" w:unhideWhenUsed="0"/>
-    <w:lsdException w:name="Medium Grid 1 Accent 2" w:semiHidden="0" w:uiPriority="67" w:unhideWhenUsed="0"/>
-    <w:lsdException w:name="Medium Grid 2 Accent 2" w:semiHidden="0" w:uiPriority="68" w:unhideWhenUsed="0"/>
-    <w:lsdException w:name="Medium Grid 3 Accent 2" w:semiHidden="0" w:uiPriority="69" w:unhideWhenUsed="0"/>
-    <w:lsdException w:name="Dark List Accent 2" w:semiHidden="0" w:uiPriority="70" w:unhideWhenUsed="0"/>
-    <w:lsdException w:name="Colorful Shading Accent 2" w:semiHidden="0" w:uiPriority="71" w:unhideWhenUsed="0"/>
-    <w:lsdException w:name="Colorful List Accent 2" w:semiHidden="0" w:uiPriority="72" w:unhideWhenUsed="0"/>
-    <w:lsdException w:name="Colorful Grid Accent 2" w:semiHidden="0" w:uiPriority="73" w:unhideWhenUsed="0"/>
-    <w:lsdException w:name="Light Shading Accent 3" w:semiHidden="0" w:uiPriority="60" w:unhideWhenUsed="0"/>
-    <w:lsdException w:name="Light List Accent 3" w:semiHidden="0" w:uiPriority="61" w:unhideWhenUsed="0"/>
-    <w:lsdException w:name="Light Grid Accent 3" w:semiHidden="0" w:uiPriority="62" w:unhideWhenUsed="0"/>
-    <w:lsdException w:name="Medium Shading 1 Accent 3" w:semiHidden="0" w:uiPriority="63" w:unhideWhenUsed="0"/>
-    <w:lsdException w:name="Medium Shading 2 Accent 3" w:semiHidden="0" w:uiPriority="64" w:unhideWhenUsed="0"/>
-    <w:lsdException w:name="Medium List 1 Accent 3" w:semiHidden="0" w:uiPriority="65" w:unhideWhenUsed="0"/>
-    <w:lsdException w:name="Medium List 2 Accent 3" w:semiHidden="0" w:uiPriority="66" w:unhideWhenUsed="0"/>
-    <w:lsdException w:name="Medium Grid 1 Accent 3" w:semiHidden="0" w:uiPriority="67" w:unhideWhenUsed="0"/>
-    <w:lsdException w:name="Medium Grid 2 Accent 3" w:semiHidden="0" w:uiPriority="68" w:unhideWhenUsed="0"/>
-    <w:lsdException w:name="Medium Grid 3 Accent 3" w:semiHidden="0" w:uiPriority="69" w:unhideWhenUsed="0"/>
-    <w:lsdException w:name="Dark List Accent 3" w:semiHidden="0" w:uiPriority="70" w:unhideWhenUsed="0"/>
-    <w:lsdException w:name="Colorful Shading Accent 3" w:semiHidden="0" w:uiPriority="71" w:unhideWhenUsed="0"/>
-    <w:lsdException w:name="Colorful List Accent 3" w:semiHidden="0" w:uiPriority="72" w:unhideWhenUsed="0"/>
-    <w:lsdException w:name="Colorful Grid Accent 3" w:semiHidden="0" w:uiPriority="73" w:unhideWhenUsed="0"/>
-    <w:lsdException w:name="Light Shading Accent 4" w:semiHidden="0" w:uiPriority="60" w:unhideWhenUsed="0"/>
-    <w:lsdException w:name="Light List Accent 4" w:semiHidden="0" w:uiPriority="61" w:unhideWhenUsed="0"/>
-    <w:lsdException w:name="Light Grid Accent 4" w:semiHidden="0" w:uiPriority="62" w:unhideWhenUsed="0"/>
-    <w:lsdException w:name="Medium Shading 1 Accent 4" w:semiHidden="0" w:uiPriority="63" w:unhideWhenUsed="0"/>
-    <w:lsdException w:name="Medium Shading 2 Accent 4" w:semiHidden="0" w:uiPriority="64" w:unhideWhenUsed="0"/>
-    <w:lsdException w:name="Medium List 1 Accent 4" w:semiHidden="0" w:uiPriority="65" w:unhideWhenUsed="0"/>
-    <w:lsdException w:name="Medium List 2 Accent 4" w:semiHidden="0" w:uiPriority="66" w:unhideWhenUsed="0"/>
-    <w:lsdException w:name="Medium Grid 1 Accent 4" w:semiHidden="0" w:uiPriority="67" w:unhideWhenUsed="0"/>
-    <w:lsdException w:name="Medium Grid 2 Accent 4" w:semiHidden="0" w:uiPriority="68" w:unhideWhenUsed="0"/>
-    <w:lsdException w:name="Medium Grid 3 Accent 4" w:semiHidden="0" w:uiPriority="69" w:unhideWhenUsed="0"/>
-    <w:lsdException w:name="Dark List Accent 4" w:semiHidden="0" w:uiPriority="70" w:unhideWhenUsed="0"/>
-    <w:lsdException w:name="Colorful Shading Accent 4" w:semiHidden="0" w:uiPriority="71" w:unhideWhenUsed="0"/>
-    <w:lsdException w:name="Colorful List Accent 4" w:semiHidden="0" w:uiPriority="72" w:unhideWhenUsed="0"/>
-    <w:lsdException w:name="Colorful Grid Accent 4" w:semiHidden="0" w:uiPriority="73" w:unhideWhenUsed="0"/>
-    <w:lsdException w:name="Light Shading Accent 5" w:semiHidden="0" w:uiPriority="60" w:unhideWhenUsed="0"/>
-    <w:lsdException w:name="Light List Accent 5" w:semiHidden="0" w:uiPriority="61" w:unhideWhenUsed="0"/>
-    <w:lsdException w:name="Light Grid Accent 5" w:semiHidden="0" w:uiPriority="62" w:unhideWhenUsed="0"/>
-    <w:lsdException w:name="Medium Shading 1 Accent 5" w:semiHidden="0" w:uiPriority="63" w:unhideWhenUsed="0"/>
-    <w:lsdException w:name="Medium Shading 2 Accent 5" w:semiHidden="0" w:uiPriority="64" w:unhideWhenUsed="0"/>
-    <w:lsdException w:name="Medium List 1 Accent 5" w:semiHidden="0" w:uiPriority="65" w:unhideWhenUsed="0"/>
-    <w:lsdException w:name="Medium List 2 Accent 5" w:semiHidden="0" w:uiPriority="66" w:unhideWhenUsed="0"/>
-    <w:lsdException w:name="Medium Grid 1 Accent 5" w:semiHidden="0" w:uiPriority="67" w:unhideWhenUsed="0"/>
-    <w:lsdException w:name="Medium Grid 2 Accent 5" w:semiHidden="0" w:uiPriority="68" w:unhideWhenUsed="0"/>
-    <w:lsdException w:name="Medium Grid 3 Accent 5" w:semiHidden="0" w:uiPriority="69" w:unhideWhenUsed="0"/>
-    <w:lsdException w:name="Dark List Accent 5" w:semiHidden="0" w:uiPriority="70" w:unhideWhenUsed="0"/>
-    <w:lsdException w:name="Colorful Shading Accent 5" w:semiHidden="0" w:uiPriority="71" w:unhideWhenUsed="0"/>
-    <w:lsdException w:name="Colorful List Accent 5" w:semiHidden="0" w:uiPriority="72" w:unhideWhenUsed="0"/>
-    <w:lsdException w:name="Colorful Grid Accent 5" w:semiHidden="0" w:uiPriority="73" w:unhideWhenUsed="0"/>
-    <w:lsdException w:name="Light Shading Accent 6" w:semiHidden="0" w:uiPriority="60" w:unhideWhenUsed="0"/>
-    <w:lsdException w:name="Light List Accent 6" w:semiHidden="0" w:uiPriority="61" w:unhideWhenUsed="0"/>
-    <w:lsdException w:name="Light Grid Accent 6" w:semiHidden="0" w:uiPriority="62" w:unhideWhenUsed="0"/>
-    <w:lsdException w:name="Medium Shading 1 Accent 6" w:semiHidden="0" w:uiPriority="63" w:unhideWhenUsed="0"/>
-    <w:lsdException w:name="Medium Shading 2 Accent 6" w:semiHidden="0" w:uiPriority="64" w:unhideWhenUsed="0"/>
-    <w:lsdException w:name="Medium List 1 Accent 6" w:semiHidden="0" w:uiPriority="65" w:unhideWhenUsed="0"/>
-    <w:lsdException w:name="Medium List 2 Accent 6" w:semiHidden="0" w:uiPriority="66" w:unhideWhenUsed="0"/>
-    <w:lsdException w:name="Medium Grid 1 Accent 6" w:semiHidden="0" w:uiPriority="67" w:unhideWhenUsed="0"/>
-    <w:lsdException w:name="Medium Grid 2 Accent 6" w:semiHidden="0" w:uiPriority="68" w:unhideWhenUsed="0"/>
-    <w:lsdException w:name="Medium Grid 3 Accent 6" w:semiHidden="0" w:uiPriority="69" w:unhideWhenUsed="0"/>
-    <w:lsdException w:name="Dark List Accent 6" w:semiHidden="0" w:uiPriority="70" w:unhideWhenUsed="0"/>
-    <w:lsdException w:name="Colorful Shading Accent 6" w:semiHidden="0" w:uiPriority="71" w:unhideWhenUsed="0"/>
-    <w:lsdException w:name="Colorful List Accent 6" w:semiHidden="0" w:uiPriority="72" w:unhideWhenUsed="0"/>
-    <w:lsdException w:name="Colorful Grid Accent 6" w:semiHidden="0" w:uiPriority="73" w:unhideWhenUsed="0"/>
-    <w:lsdException w:name="Subtle Emphasis" w:semiHidden="0" w:uiPriority="19" w:unhideWhenUsed="0" w:qFormat="1"/>
-    <w:lsdException w:name="Intense Emphasis" w:semiHidden="0" w:uiPriority="21" w:unhideWhenUsed="0" w:qFormat="1"/>
-    <w:lsdException w:name="Subtle Reference" w:semiHidden="0" w:uiPriority="31" w:unhideWhenUsed="0" w:qFormat="1"/>
-    <w:lsdException w:name="Intense Reference" w:semiHidden="0" w:uiPriority="32" w:unhideWhenUsed="0" w:qFormat="1"/>
-    <w:lsdException w:name="Book Title" w:semiHidden="0" w:uiPriority="33" w:unhideWhenUsed="0" w:qFormat="1"/>
-    <w:lsdException w:name="Bibliography" w:uiPriority="37"/>
-    <w:lsdException w:name="TOC Heading" w:uiPriority="39" w:qFormat="1"/>
-  </w:latentStyles>
-  <w:style w:type="paragraph" w:default="1" w:styleId="Normal">
-    <w:name w:val="Normal"/>
-    <w:qFormat/>
-  </w:style>
-  <w:style w:type="paragraph" w:styleId="Heading1">
-    <w:name w:val="heading 1"/>
-    <w:basedOn w:val="Normal"/>
-    <w:next w:val="Normal"/>
-    <w:link w:val="Heading1Char"/>
-    <w:uiPriority w:val="9"/>
-    <w:qFormat/>
-    <w:rsid w:val="001D3082"/>
-    <w:pPr>
-      <w:keepNext/>
-      <w:keepLines/>
-      <w:spacing w:before="480"/>
-      <w:outlineLvl w:val="0"/>
-    </w:pPr>
-    <w:rPr>
-      <w:rFonts w:asciiTheme="majorHAnsi" w:eastAsiaTheme="majorEastAsia" w:hAnsiTheme="majorHAnsi" w:cstheme="majorBidi"/>
-      <w:b/>
-      <w:bCs/>
-      <w:color w:val="345A8A" w:themeColor="accent1" w:themeShade="B5"/>
-      <w:sz w:val="32"/>
-      <w:szCs w:val="32"/>
-    </w:rPr>
-  </w:style>
-  <w:style w:type="character" w:default="1" w:styleId="DefaultParagraphFont">
-    <w:name w:val="Default Paragraph Font"/>
-    <w:uiPriority w:val="1"/>
-    <w:semiHidden/>
-    <w:unhideWhenUsed/>
-  </w:style>
-  <w:style w:type="table" w:default="1" w:styleId="TableNormal">
-    <w:name w:val="Normal Table"/>
-    <w:uiPriority w:val="99"/>
-    <w:semiHidden/>
-    <w:unhideWhenUsed/>
-    <w:tblPr>
-      <w:tblInd w:w="0" w:type="dxa"/>
-      <w:tblCellMar>
-        <w:top w:w="0" w:type="dxa"/>
-        <w:left w:w="108" w:type="dxa"/>
-        <w:bottom w:w="0" w:type="dxa"/>
-        <w:right w:w="108" w:type="dxa"/>
-      </w:tblCellMar>
-    </w:tblPr>
-  </w:style>
-  <w:style w:type="numbering" w:default="1" w:styleId="NoList">
-    <w:name w:val="No List"/>
-    <w:uiPriority w:val="99"/>
-    <w:semiHidden/>
-    <w:unhideWhenUsed/>
-  </w:style>
-  <w:style w:type="paragraph" w:styleId="Header">
-    <w:name w:val="header"/>
-    <w:basedOn w:val="Normal"/>
-    <w:link w:val="HeaderChar"/>
-    <w:uiPriority w:val="99"/>
-    <w:unhideWhenUsed/>
-    <w:rsid w:val="007135D4"/>
-    <w:pPr>
-      <w:tabs>
-        <w:tab w:val="center" w:pos="4320"/>
-        <w:tab w:val="right" w:pos="8640"/>
-      </w:tabs>
-    </w:pPr>
-  </w:style>
-  <w:style w:type="character" w:customStyle="1" w:styleId="HeaderChar">
-    <w:name w:val="Header Char"/>
-    <w:basedOn w:val="DefaultParagraphFont"/>
-    <w:link w:val="Header"/>
-    <w:uiPriority w:val="99"/>
-    <w:rsid w:val="007135D4"/>
-  </w:style>
-  <w:style w:type="paragraph" w:styleId="Footer">
-    <w:name w:val="footer"/>
-    <w:basedOn w:val="Normal"/>
-    <w:link w:val="FooterChar"/>
-    <w:uiPriority w:val="99"/>
-    <w:unhideWhenUsed/>
-    <w:rsid w:val="007135D4"/>
-    <w:pPr>
-      <w:tabs>
-        <w:tab w:val="center" w:pos="4320"/>
-        <w:tab w:val="right" w:pos="8640"/>
-      </w:tabs>
-    </w:pPr>
-  </w:style>
-  <w:style w:type="character" w:customStyle="1" w:styleId="FooterChar">
-    <w:name w:val="Footer Char"/>
-    <w:basedOn w:val="DefaultParagraphFont"/>
-    <w:link w:val="Footer"/>
-    <w:uiPriority w:val="99"/>
-    <w:rsid w:val="007135D4"/>
-  </w:style>
-  <w:style w:type="paragraph" w:styleId="Title">
-    <w:name w:val="Title"/>
-    <w:basedOn w:val="Normal"/>
-    <w:next w:val="Normal"/>
-    <w:link w:val="TitleChar"/>
-    <w:uiPriority w:val="10"/>
-    <w:qFormat/>
-    <w:rsid w:val="007135D4"/>
-    <w:pPr>
-      <w:pBdr>
-        <w:bottom w:val="single" w:sz="8" w:space="4" w:color="4F81BD" w:themeColor="accent1"/>
-      </w:pBdr>
-      <w:spacing w:after="300"/>
-      <w:contextualSpacing/>
-    </w:pPr>
-    <w:rPr>
-      <w:rFonts w:asciiTheme="majorHAnsi" w:eastAsiaTheme="majorEastAsia" w:hAnsiTheme="majorHAnsi" w:cstheme="majorBidi"/>
-      <w:color w:val="17365D" w:themeColor="text2" w:themeShade="BF"/>
-      <w:spacing w:val="5"/>
-      <w:kern w:val="28"/>
-      <w:sz w:val="52"/>
-      <w:szCs w:val="52"/>
-    </w:rPr>
-  </w:style>
-  <w:style w:type="character" w:customStyle="1" w:styleId="TitleChar">
-    <w:name w:val="Title Char"/>
-    <w:basedOn w:val="DefaultParagraphFont"/>
-    <w:link w:val="Title"/>
-    <w:uiPriority w:val="10"/>
-    <w:rsid w:val="007135D4"/>
-    <w:rPr>
-      <w:rFonts w:asciiTheme="majorHAnsi" w:eastAsiaTheme="majorEastAsia" w:hAnsiTheme="majorHAnsi" w:cstheme="majorBidi"/>
-      <w:color w:val="17365D" w:themeColor="text2" w:themeShade="BF"/>
-      <w:spacing w:val="5"/>
-      <w:kern w:val="28"/>
-      <w:sz w:val="52"/>
-      <w:szCs w:val="52"/>
-    </w:rPr>
-  </w:style>
-  <w:style w:type="character" w:customStyle="1" w:styleId="Heading1Char">
-    <w:name w:val="Heading 1 Char"/>
-    <w:basedOn w:val="DefaultParagraphFont"/>
-    <w:link w:val="Heading1"/>
-    <w:uiPriority w:val="9"/>
-    <w:rsid w:val="001D3082"/>
-    <w:rPr>
-      <w:rFonts w:asciiTheme="majorHAnsi" w:eastAsiaTheme="majorEastAsia" w:hAnsiTheme="majorHAnsi" w:cstheme="majorBidi"/>
-      <w:b/>
-      <w:bCs/>
-      <w:color w:val="345A8A" w:themeColor="accent1" w:themeShade="B5"/>
-      <w:sz w:val="32"/>
-      <w:szCs w:val="32"/>
-    </w:rPr>
-  </w:style>
-  <w:style w:type="paragraph" w:styleId="BalloonText">
-    <w:name w:val="Balloon Text"/>
-    <w:basedOn w:val="Normal"/>
-    <w:link w:val="BalloonTextChar"/>
-    <w:uiPriority w:val="99"/>
-    <w:semiHidden/>
-    <w:unhideWhenUsed/>
-    <w:rsid w:val="001D3082"/>
-    <w:rPr>
-      <w:rFonts w:ascii="Lucida Grande" w:hAnsi="Lucida Grande"/>
-      <w:sz w:val="18"/>
-      <w:szCs w:val="18"/>
-    </w:rPr>
-  </w:style>
-  <w:style w:type="character" w:customStyle="1" w:styleId="BalloonTextChar">
-    <w:name w:val="Balloon Text Char"/>
-    <w:basedOn w:val="DefaultParagraphFont"/>
-    <w:link w:val="BalloonText"/>
-    <w:uiPriority w:val="99"/>
-    <w:semiHidden/>
-    <w:rsid w:val="001D3082"/>
-    <w:rPr>
-      <w:rFonts w:ascii="Lucida Grande" w:hAnsi="Lucida Grande"/>
-      <w:sz w:val="18"/>
-      <w:szCs w:val="18"/>
-    </w:rPr>
-  </w:style>
-  <w:style w:type="table" w:styleId="TableGrid">
-    <w:name w:val="Table Grid"/>
-    <w:basedOn w:val="TableNormal"/>
-    <w:uiPriority w:val="59"/>
-    <w:rsid w:val="009061F2"/>
-    <w:tblPr>
-      <w:tblInd w:w="0" w:type="dxa"/>
-      <w:tblBorders>
-        <w:top w:val="single" w:sz="4" w:space="0" w:color="auto"/>
-        <w:left w:val="single" w:sz="4" w:space="0" w:color="auto"/>
-        <w:bottom w:val="single" w:sz="4" w:space="0" w:color="auto"/>
-        <w:right w:val="single" w:sz="4" w:space="0" w:color="auto"/>
-        <w:insideH w:val="single" w:sz="4" w:space="0" w:color="auto"/>
-        <w:insideV w:val="single" w:sz="4" w:space="0" w:color="auto"/>
-      </w:tblBorders>
-      <w:tblCellMar>
-        <w:top w:w="0" w:type="dxa"/>
-        <w:left w:w="108" w:type="dxa"/>
-        <w:bottom w:w="0" w:type="dxa"/>
-        <w:right w:w="108" w:type="dxa"/>
-      </w:tblCellMar>
-    </w:tblPr>
-  </w:style>
-  <w:style w:type="character" w:styleId="Hyperlink">
-    <w:name w:val="Hyperlink"/>
-    <w:basedOn w:val="DefaultParagraphFont"/>
-    <w:uiPriority w:val="99"/>
-    <w:unhideWhenUsed/>
-    <w:rsid w:val="008E55B8"/>
-    <w:rPr>
-      <w:color w:val="0000FF" w:themeColor="hyperlink"/>
-      <w:u w:val="single"/>
-    </w:rPr>
-  </w:style>
-</w:styles>
-</file>
-
-<file path=word/stylesWithEffects.xml><?xml version="1.0" encoding="utf-8"?>
-<w:styles xmlns:wpc="http://schemas.microsoft.com/office/word/2010/wordprocessingCanvas" xmlns:mo="http://schemas.microsoft.com/office/mac/office/2008/main" xmlns:mc="http://schemas.openxmlformats.org/markup-compatibility/2006" xmlns:mv="urn:schemas-microsoft-com:mac:vml" xmlns:o="urn:schemas-microsoft-com:office:office" xmlns:r="http://schemas.openxmlformats.org/officeDocument/2006/relationships" xmlns:m="http://schemas.openxmlformats.org/officeDocument/2006/math" xmlns:v="urn:schemas-microsoft-com:vml" xmlns:wp14="http://schemas.microsoft.com/office/word/2010/wordprocessingDrawing" xmlns:wp="http://schemas.openxmlformats.org/drawingml/2006/wordprocessingDrawing" xmlns:w10="urn:schemas-microsoft-com:office:word" xmlns:w="http://schemas.openxmlformats.org/wordprocessingml/2006/main" xmlns:w14="http://schemas.microsoft.com/office/word/2010/wordml" xmlns:wpg="http://schemas.microsoft.com/office/word/2010/wordprocessingGroup" xmlns:wpi="http://schemas.microsoft.com/office/word/2010/wordprocessingInk" xmlns:wne="http://schemas.microsoft.com/office/word/2006/wordml" xmlns:wps="http://schemas.microsoft.com/office/word/2010/wordprocessingShape" mc:Ignorable="w14 wp14">
-  <w:docDefaults>
-    <w:rPrDefault>
-      <w:rPr>
-        <w:rFonts w:asciiTheme="minorHAnsi" w:eastAsiaTheme="minorEastAsia" w:hAnsiTheme="minorHAnsi" w:cstheme="minorBidi"/>
-        <w:sz w:val="24"/>
-        <w:szCs w:val="24"/>
-        <w:lang w:val="en-US" w:eastAsia="en-US" w:bidi="ar-SA"/>
-      </w:rPr>
-    </w:rPrDefault>
-    <w:pPrDefault/>
-  </w:docDefaults>
-  <w:latentStyles w:defLockedState="0" w:defUIPriority="99" w:defSemiHidden="1" w:defUnhideWhenUsed="1" w:defQFormat="0" w:count="276">
-    <w:lsdException w:name="Normal" w:semiHidden="0" w:uiPriority="0" w:unhideWhenUsed="0" w:qFormat="1"/>
-    <w:lsdException w:name="heading 1" w:semiHidden="0" w:uiPriority="9" w:unhideWhenUsed="0" w:qFormat="1"/>
-    <w:lsdException w:name="heading 2" w:uiPriority="9" w:qFormat="1"/>
-    <w:lsdException w:name="heading 3" w:uiPriority="9" w:qFormat="1"/>
-    <w:lsdException w:name="heading 4" w:uiPriority="9" w:qFormat="1"/>
-    <w:lsdException w:name="heading 5" w:uiPriority="9" w:qFormat="1"/>
-    <w:lsdException w:name="heading 6" w:uiPriority="9" w:qFormat="1"/>
-    <w:lsdException w:name="heading 7" w:uiPriority="9" w:qFormat="1"/>
-    <w:lsdException w:name="heading 8" w:uiPriority="9" w:qFormat="1"/>
-    <w:lsdException w:name="heading 9" w:uiPriority="9" w:qFormat="1"/>
-    <w:lsdException w:name="toc 1" w:uiPriority="39"/>
-    <w:lsdException w:name="toc 2" w:uiPriority="39"/>
-    <w:lsdException w:name="toc 3" w:uiPriority="39"/>
-    <w:lsdException w:name="toc 4" w:uiPriority="39"/>
-    <w:lsdException w:name="toc 5" w:uiPriority="39"/>
-    <w:lsdException w:name="toc 6" w:uiPriority="39"/>
-    <w:lsdException w:name="toc 7" w:uiPriority="39"/>
-    <w:lsdException w:name="toc 8" w:uiPriority="39"/>
-    <w:lsdException w:name="toc 9" w:uiPriority="39"/>
-    <w:lsdException w:name="caption" w:uiPriority="35" w:qFormat="1"/>
-    <w:lsdException w:name="Title" w:semiHidden="0" w:uiPriority="10" w:unhideWhenUsed="0" w:qFormat="1"/>
-    <w:lsdException w:name="Default Paragraph Font" w:uiPriority="1"/>
-    <w:lsdException w:name="Subtitle" w:semiHidden="0" w:uiPriority="11" w:unhideWhenUsed="0" w:qFormat="1"/>
-    <w:lsdException w:name="Strong" w:semiHidden="0" w:uiPriority="22" w:unhideWhenUsed="0" w:qFormat="1"/>
-    <w:lsdException w:name="Emphasis" w:semiHidden="0" w:uiPriority="20" w:unhideWhenUsed="0" w:qFormat="1"/>
-    <w:lsdException w:name="Table Grid" w:semiHidden="0" w:uiPriority="59" w:unhideWhenUsed="0"/>
-    <w:lsdException w:name="Placeholder Text" w:unhideWhenUsed="0"/>
-    <w:lsdException w:name="No Spacing" w:semiHidden="0" w:uiPriority="1" w:unhideWhenUsed="0" w:qFormat="1"/>
-    <w:lsdException w:name="Light Shading" w:semiHidden="0" w:uiPriority="60" w:unhideWhenUsed="0"/>
-    <w:lsdException w:name="Light List" w:semiHidden="0" w:uiPriority="61" w:unhideWhenUsed="0"/>
-    <w:lsdException w:name="Light Grid" w:semiHidden="0" w:uiPriority="62" w:unhideWhenUsed="0"/>
-    <w:lsdException w:name="Medium Shading 1" w:semiHidden="0" w:uiPriority="63" w:unhideWhenUsed="0"/>
-    <w:lsdException w:name="Medium Shading 2" w:semiHidden="0" w:uiPriority="64" w:unhideWhenUsed="0"/>
-    <w:lsdException w:name="Medium List 1" w:semiHidden="0" w:uiPriority="65" w:unhideWhenUsed="0"/>
-    <w:lsdException w:name="Medium List 2" w:semiHidden="0" w:uiPriority="66" w:unhideWhenUsed="0"/>
-    <w:lsdException w:name="Medium Grid 1" w:semiHidden="0" w:uiPriority="67" w:unhideWhenUsed="0"/>
-    <w:lsdException w:name="Medium Grid 2" w:semiHidden="0" w:uiPriority="68" w:unhideWhenUsed="0"/>
-    <w:lsdException w:name="Medium Grid 3" w:semiHidden="0" w:uiPriority="69" w:unhideWhenUsed="0"/>
-    <w:lsdException w:name="Dark List" w:semiHidden="0" w:uiPriority="70" w:unhideWhenUsed="0"/>
-    <w:lsdException w:name="Colorful Shading" w:semiHidden="0" w:uiPriority="71" w:unhideWhenUsed="0"/>
-    <w:lsdException w:name="Colorful List" w:semiHidden="0" w:uiPriority="72" w:unhideWhenUsed="0"/>
-    <w:lsdException w:name="Colorful Grid" w:semiHidden="0" w:uiPriority="73" w:unhideWhenUsed="0"/>
-    <w:lsdException w:name="Light Shading Accent 1" w:semiHidden="0" w:uiPriority="60" w:unhideWhenUsed="0"/>
-    <w:lsdException w:name="Light List Accent 1" w:semiHidden="0" w:uiPriority="61" w:unhideWhenUsed="0"/>
-    <w:lsdException w:name="Light Grid Accent 1" w:semiHidden="0" w:uiPriority="62" w:unhideWhenUsed="0"/>
-    <w:lsdException w:name="Medium Shading 1 Accent 1" w:semiHidden="0" w:uiPriority="63" w:unhideWhenUsed="0"/>
-    <w:lsdException w:name="Medium Shading 2 Accent 1" w:semiHidden="0" w:uiPriority="64" w:unhideWhenUsed="0"/>
-    <w:lsdException w:name="Medium List 1 Accent 1" w:semiHidden="0" w:uiPriority="65" w:unhideWhenUsed="0"/>
-    <w:lsdException w:name="Revision" w:unhideWhenUsed="0"/>
-    <w:lsdException w:name="List Paragraph" w:semiHidden="0" w:uiPriority="34" w:unhideWhenUsed="0" w:qFormat="1"/>
-    <w:lsdException w:name="Quote" w:semiHidden="0" w:uiPriority="29" w:unhideWhenUsed="0" w:qFormat="1"/>
-    <w:lsdException w:name="Intense Quote" w:semiHidden="0" w:uiPriority="30" w:unhideWhenUsed="0" w:qFormat="1"/>
-    <w:lsdException w:name="Medium List 2 Accent 1" w:semiHidden="0" w:uiPriority="66" w:unhideWhenUsed="0"/>
-    <w:lsdException w:name="Medium Grid 1 Accent 1" w:semiHidden="0" w:uiPriority="67" w:unhideWhenUsed="0"/>
-    <w:lsdException w:name="Medium Grid 2 Accent 1" w:semiHidden="0" w:uiPriority="68" w:unhideWhenUsed="0"/>
-    <w:lsdException w:name="Medium Grid 3 Accent 1" w:semiHidden="0" w:uiPriority="69" w:unhideWhenUsed="0"/>
-    <w:lsdException w:name="Dark List Accent 1" w:semiHidden="0" w:uiPriority="70" w:unhideWhenUsed="0"/>
-    <w:lsdException w:name="Colorful Shading Accent 1" w:semiHidden="0" w:uiPriority="71" w:unhideWhenUsed="0"/>
-    <w:lsdException w:name="Colorful List Accent 1" w:semiHidden="0" w:uiPriority="72" w:unhideWhenUsed="0"/>
-    <w:lsdException w:name="Colorful Grid Accent 1" w:semiHidden="0" w:uiPriority="73" w:unhideWhenUsed="0"/>
-    <w:lsdException w:name="Light Shading Accent 2" w:semiHidden="0" w:uiPriority="60" w:unhideWhenUsed="0"/>
-    <w:lsdException w:name="Light List Accent 2" w:semiHidden="0" w:uiPriority="61" w:unhideWhenUsed="0"/>
-    <w:lsdException w:name="Light Grid Accent 2" w:semiHidden="0" w:uiPriority="62" w:unhideWhenUsed="0"/>
-    <w:lsdException w:name="Medium Shading 1 Accent 2" w:semiHidden="0" w:uiPriority="63" w:unhideWhenUsed="0"/>
-    <w:lsdException w:name="Medium Shading 2 Accent 2" w:semiHidden="0" w:uiPriority="64" w:unhideWhenUsed="0"/>
-    <w:lsdException w:name="Medium List 1 Accent 2" w:semiHidden="0" w:uiPriority="65" w:unhideWhenUsed="0"/>
-    <w:lsdException w:name="Medium List 2 Accent 2" w:semiHidden="0" w:uiPriority="66" w:unhideWhenUsed="0"/>
-    <w:lsdException w:name="Medium Grid 1 Accent 2" w:semiHidden="0" w:uiPriority="67" w:unhideWhenUsed="0"/>
-    <w:lsdException w:name="Medium Grid 2 Accent 2" w:semiHidden="0" w:uiPriority="68" w:unhideWhenUsed="0"/>
-    <w:lsdException w:name="Medium Grid 3 Accent 2" w:semiHidden="0" w:uiPriority="69" w:unhideWhenUsed="0"/>
-    <w:lsdException w:name="Dark List Accent 2" w:semiHidden="0" w:uiPriority="70" w:unhideWhenUsed="0"/>
-    <w:lsdException w:name="Colorful Shading Accent 2" w:semiHidden="0" w:uiPriority="71" w:unhideWhenUsed="0"/>
-    <w:lsdException w:name="Colorful List Accent 2" w:semiHidden="0" w:uiPriority="72" w:unhideWhenUsed="0"/>
-    <w:lsdException w:name="Colorful Grid Accent 2" w:semiHidden="0" w:uiPriority="73" w:unhideWhenUsed="0"/>
-    <w:lsdException w:name="Light Shading Accent 3" w:semiHidden="0" w:uiPriority="60" w:unhideWhenUsed="0"/>
-    <w:lsdException w:name="Light List Accent 3" w:semiHidden="0" w:uiPriority="61" w:unhideWhenUsed="0"/>
-    <w:lsdException w:name="Light Grid Accent 3" w:semiHidden="0" w:uiPriority="62" w:unhideWhenUsed="0"/>
-    <w:lsdException w:name="Medium Shading 1 Accent 3" w:semiHidden="0" w:uiPriority="63" w:unhideWhenUsed="0"/>
-    <w:lsdException w:name="Medium Shading 2 Accent 3" w:semiHidden="0" w:uiPriority="64" w:unhideWhenUsed="0"/>
-    <w:lsdException w:name="Medium List 1 Accent 3" w:semiHidden="0" w:uiPriority="65" w:unhideWhenUsed="0"/>
-    <w:lsdException w:name="Medium List 2 Accent 3" w:semiHidden="0" w:uiPriority="66" w:unhideWhenUsed="0"/>
-    <w:lsdException w:name="Medium Grid 1 Accent 3" w:semiHidden="0" w:uiPriority="67" w:unhideWhenUsed="0"/>
-    <w:lsdException w:name="Medium Grid 2 Accent 3" w:semiHidden="0" w:uiPriority="68" w:unhideWhenUsed="0"/>
-    <w:lsdException w:name="Medium Grid 3 Accent 3" w:semiHidden="0" w:uiPriority="69" w:unhideWhenUsed="0"/>
-    <w:lsdException w:name="Dark List Accent 3" w:semiHidden="0" w:uiPriority="70" w:unhideWhenUsed="0"/>
-    <w:lsdException w:name="Colorful Shading Accent 3" w:semiHidden="0" w:uiPriority="71" w:unhideWhenUsed="0"/>
-    <w:lsdException w:name="Colorful List Accent 3" w:semiHidden="0" w:uiPriority="72" w:unhideWhenUsed="0"/>
-    <w:lsdException w:name="Colorful Grid Accent 3" w:semiHidden="0" w:uiPriority="73" w:unhideWhenUsed="0"/>
-    <w:lsdException w:name="Light Shading Accent 4" w:semiHidden="0" w:uiPriority="60" w:unhideWhenUsed="0"/>
-    <w:lsdException w:name="Light List Accent 4" w:semiHidden="0" w:uiPriority="61" w:unhideWhenUsed="0"/>
-    <w:lsdException w:name="Light Grid Accent 4" w:semiHidden="0" w:uiPriority="62" w:unhideWhenUsed="0"/>
-    <w:lsdException w:name="Medium Shading 1 Accent 4" w:semiHidden="0" w:uiPriority="63" w:unhideWhenUsed="0"/>
-    <w:lsdException w:name="Medium Shading 2 Accent 4" w:semiHidden="0" w:uiPriority="64" w:unhideWhenUsed="0"/>
-    <w:lsdException w:name="Medium List 1 Accent 4" w:semiHidden="0" w:uiPriority="65" w:unhideWhenUsed="0"/>
-    <w:lsdException w:name="Medium List 2 Accent 4" w:semiHidden="0" w:uiPriority="66" w:unhideWhenUsed="0"/>
-    <w:lsdException w:name="Medium Grid 1 Accent 4" w:semiHidden="0" w:uiPriority="67" w:unhideWhenUsed="0"/>
-    <w:lsdException w:name="Medium Grid 2 Accent 4" w:semiHidden="0" w:uiPriority="68" w:unhideWhenUsed="0"/>
-    <w:lsdException w:name="Medium Grid 3 Accent 4" w:semiHidden="0" w:uiPriority="69" w:unhideWhenUsed="0"/>
-    <w:lsdException w:name="Dark List Accent 4" w:semiHidden="0" w:uiPriority="70" w:unhideWhenUsed="0"/>
-    <w:lsdException w:name="Colorful Shading Accent 4" w:semiHidden="0" w:uiPriority="71" w:unhideWhenUsed="0"/>
-    <w:lsdException w:name="Colorful List Accent 4" w:semiHidden="0" w:uiPriority="72" w:unhideWhenUsed="0"/>
-    <w:lsdException w:name="Colorful Grid Accent 4" w:semiHidden="0" w:uiPriority="73" w:unhideWhenUsed="0"/>
-    <w:lsdException w:name="Light Shading Accent 5" w:semiHidden="0" w:uiPriority="60" w:unhideWhenUsed="0"/>
-    <w:lsdException w:name="Light List Accent 5" w:semiHidden="0" w:uiPriority="61" w:unhideWhenUsed="0"/>
-    <w:lsdException w:name="Light Grid Accent 5" w:semiHidden="0" w:uiPriority="62" w:unhideWhenUsed="0"/>
-    <w:lsdException w:name="Medium Shading 1 Accent 5" w:semiHidden="0" w:uiPriority="63" w:unhideWhenUsed="0"/>
-    <w:lsdException w:name="Medium Shading 2 Accent 5" w:semiHidden="0" w:uiPriority="64" w:unhideWhenUsed="0"/>
-    <w:lsdException w:name="Medium List 1 Accent 5" w:semiHidden="0" w:uiPriority="65" w:unhideWhenUsed="0"/>
-    <w:lsdException w:name="Medium List 2 Accent 5" w:semiHidden="0" w:uiPriority="66" w:unhideWhenUsed="0"/>
-    <w:lsdException w:name="Medium Grid 1 Accent 5" w:semiHidden="0" w:uiPriority="67" w:unhideWhenUsed="0"/>
-    <w:lsdException w:name="Medium Grid 2 Accent 5" w:semiHidden="0" w:uiPriority="68" w:unhideWhenUsed="0"/>
-    <w:lsdException w:name="Medium Grid 3 Accent 5" w:semiHidden="0" w:uiPriority="69" w:unhideWhenUsed="0"/>
-    <w:lsdException w:name="Dark List Accent 5" w:semiHidden="0" w:uiPriority="70" w:unhideWhenUsed="0"/>
-    <w:lsdException w:name="Colorful Shading Accent 5" w:semiHidden="0" w:uiPriority="71" w:unhideWhenUsed="0"/>
-    <w:lsdException w:name="Colorful List Accent 5" w:semiHidden="0" w:uiPriority="72" w:unhideWhenUsed="0"/>
-    <w:lsdException w:name="Colorful Grid Accent 5" w:semiHidden="0" w:uiPriority="73" w:unhideWhenUsed="0"/>
-    <w:lsdException w:name="Light Shading Accent 6" w:semiHidden="0" w:uiPriority="60" w:unhideWhenUsed="0"/>
-    <w:lsdException w:name="Light List Accent 6" w:semiHidden="0" w:uiPriority="61" w:unhideWhenUsed="0"/>
-    <w:lsdException w:name="Light Grid Accent 6" w:semiHidden="0" w:uiPriority="62" w:unhideWhenUsed="0"/>
-    <w:lsdException w:name="Medium Shading 1 Accent 6" w:semiHidden="0" w:uiPriority="63" w:unhideWhenUsed="0"/>
-    <w:lsdException w:name="Medium Shading 2 Accent 6" w:semiHidden="0" w:uiPriority="64" w:unhideWhenUsed="0"/>
-    <w:lsdException w:name="Medium List 1 Accent 6" w:semiHidden="0" w:uiPriority="65" w:unhideWhenUsed="0"/>
-    <w:lsdException w:name="Medium List 2 Accent 6" w:semiHidden="0" w:uiPriority="66" w:unhideWhenUsed="0"/>
-    <w:lsdException w:name="Medium Grid 1 Accent 6" w:semiHidden="0" w:uiPriority="67" w:unhideWhenUsed="0"/>
-    <w:lsdException w:name="Medium Grid 2 Accent 6" w:semiHidden="0" w:uiPriority="68" w:unhideWhenUsed="0"/>
-    <w:lsdException w:name="Medium Grid 3 Accent 6" w:semiHidden="0" w:uiPriority="69" w:unhideWhenUsed="0"/>
-    <w:lsdException w:name="Dark List Accent 6" w:semiHidden="0" w:uiPriority="70" w:unhideWhenUsed="0"/>
-    <w:lsdException w:name="Colorful Shading Accent 6" w:semiHidden="0" w:uiPriority="71" w:unhideWhenUsed="0"/>
-    <w:lsdException w:name="Colorful List Accent 6" w:semiHidden="0" w:uiPriority="72" w:unhideWhenUsed="0"/>
-    <w:lsdException w:name="Colorful Grid Accent 6" w:semiHidden="0" w:uiPriority="73" w:unhideWhenUsed="0"/>
-    <w:lsdException w:name="Subtle Emphasis" w:semiHidden="0" w:uiPriority="19" w:unhideWhenUsed="0" w:qFormat="1"/>
-    <w:lsdException w:name="Intense Emphasis" w:semiHidden="0" w:uiPriority="21" w:unhideWhenUsed="0" w:qFormat="1"/>
-    <w:lsdException w:name="Subtle Reference" w:semiHidden="0" w:uiPriority="31" w:unhideWhenUsed="0" w:qFormat="1"/>
-    <w:lsdException w:name="Intense Reference" w:semiHidden="0" w:uiPriority="32" w:unhideWhenUsed="0" w:qFormat="1"/>
-    <w:lsdException w:name="Book Title" w:semiHidden="0" w:uiPriority="33" w:unhideWhenUsed="0" w:qFormat="1"/>
-    <w:lsdException w:name="Bibliography" w:uiPriority="37"/>
-    <w:lsdException w:name="TOC Heading" w:uiPriority="39" w:qFormat="1"/>
+  <w:latentStyles w:defLockedState="0" w:defUIPriority="99" w:defSemiHidden="0" w:defUnhideWhenUsed="0" w:defQFormat="0" w:count="371">
+    <w:lsdException w:name="Normal" w:uiPriority="0" w:qFormat="1"/>
+    <w:lsdException w:name="heading 1" w:uiPriority="9" w:qFormat="1"/>
+    <w:lsdException w:name="heading 2" w:semiHidden="1" w:uiPriority="9" w:unhideWhenUsed="1" w:qFormat="1"/>
+    <w:lsdException w:name="heading 3" w:semiHidden="1" w:uiPriority="9" w:unhideWhenUsed="1" w:qFormat="1"/>
+    <w:lsdException w:name="heading 4" w:semiHidden="1" w:uiPriority="9" w:unhideWhenUsed="1" w:qFormat="1"/>
+    <w:lsdException w:name="heading 5" w:semiHidden="1" w:uiPriority="9" w:unhideWhenUsed="1" w:qFormat="1"/>
+    <w:lsdException w:name="heading 6" w:semiHidden="1" w:uiPriority="9" w:unhideWhenUsed="1" w:qFormat="1"/>
+    <w:lsdException w:name="heading 7" w:semiHidden="1" w:uiPriority="9" w:unhideWhenUsed="1" w:qFormat="1"/>
+    <w:lsdException w:name="heading 8" w:semiHidden="1" w:uiPriority="9" w:unhideWhenUsed="1" w:qFormat="1"/>
+    <w:lsdException w:name="heading 9" w:semiHidden="1" w:uiPriority="9" w:unhideWhenUsed="1" w:qFormat="1"/>
+    <w:lsdException w:name="index 1" w:semiHidden="1" w:unhideWhenUsed="1"/>
+    <w:lsdException w:name="index 2" w:semiHidden="1" w:unhideWhenUsed="1"/>
+    <w:lsdException w:name="index 3" w:semiHidden="1" w:unhideWhenUsed="1"/>
+    <w:lsdException w:name="index 4" w:semiHidden="1" w:unhideWhenUsed="1"/>
+    <w:lsdException w:name="index 5" w:semiHidden="1" w:unhideWhenUsed="1"/>
+    <w:lsdException w:name="index 6" w:semiHidden="1" w:unhideWhenUsed="1"/>
+    <w:lsdException w:name="index 7" w:semiHidden="1" w:unhideWhenUsed="1"/>
+    <w:lsdException w:name="index 8" w:semiHidden="1" w:unhideWhenUsed="1"/>
+    <w:lsdException w:name="index 9" w:semiHidden="1" w:unhideWhenUsed="1"/>
+    <w:lsdException w:name="toc 1" w:semiHidden="1" w:uiPriority="39" w:unhideWhenUsed="1"/>
+    <w:lsdException w:name="toc 2" w:semiHidden="1" w:uiPriority="39" w:unhideWhenUsed="1"/>
+    <w:lsdException w:name="toc 3" w:semiHidden="1" w:uiPriority="39" w:unhideWhenUsed="1"/>
+    <w:lsdException w:name="toc 4" w:semiHidden="1" w:uiPriority="39" w:unhideWhenUsed="1"/>
+    <w:lsdException w:name="toc 5" w:semiHidden="1" w:uiPriority="39" w:unhideWhenUsed="1"/>
+    <w:lsdException w:name="toc 6" w:semiHidden="1" w:uiPriority="39" w:unhideWhenUsed="1"/>
+    <w:lsdException w:name="toc 7" w:semiHidden="1" w:uiPriority="39" w:unhideWhenUsed="1"/>
+    <w:lsdException w:name="toc 8" w:semiHidden="1" w:uiPriority="39" w:unhideWhenUsed="1"/>
+    <w:lsdException w:name="toc 9" w:semiHidden="1" w:uiPriority="39" w:unhideWhenUsed="1"/>
+    <w:lsdException w:name="Normal Indent" w:semiHidden="1" w:unhideWhenUsed="1"/>
+    <w:lsdException w:name="footnote text" w:semiHidden="1" w:unhideWhenUsed="1"/>
+    <w:lsdException w:name="annotation text" w:semiHidden="1" w:unhideWhenUsed="1"/>
+    <w:lsdException w:name="header" w:semiHidden="1" w:unhideWhenUsed="1"/>
+    <w:lsdException w:name="footer" w:semiHidden="1" w:unhideWhenUsed="1"/>
+    <w:lsdException w:name="index heading" w:semiHidden="1" w:unhideWhenUsed="1"/>
+    <w:lsdException w:name="caption" w:semiHidden="1" w:uiPriority="35" w:unhideWhenUsed="1" w:qFormat="1"/>
+    <w:lsdException w:name="table of figures" w:semiHidden="1" w:unhideWhenUsed="1"/>
+    <w:lsdException w:name="envelope address" w:semiHidden="1" w:unhideWhenUsed="1"/>
+    <w:lsdException w:name="envelope return" w:semiHidden="1" w:unhideWhenUsed="1"/>
+    <w:lsdException w:name="footnote reference" w:semiHidden="1" w:unhideWhenUsed="1"/>
+    <w:lsdException w:name="annotation reference" w:semiHidden="1" w:unhideWhenUsed="1"/>
+    <w:lsdException w:name="line number" w:semiHidden="1" w:unhideWhenUsed="1"/>
+    <w:lsdException w:name="page number" w:semiHidden="1" w:unhideWhenUsed="1"/>
+    <w:lsdException w:name="endnote reference" w:semiHidden="1" w:unhideWhenUsed="1"/>
+    <w:lsdException w:name="endnote text" w:semiHidden="1" w:unhideWhenUsed="1"/>
+    <w:lsdException w:name="table of authorities" w:semiHidden="1" w:unhideWhenUsed="1"/>
+    <w:lsdException w:name="macro" w:semiHidden="1" w:unhideWhenUsed="1"/>
+    <w:lsdException w:name="toa heading" w:semiHidden="1" w:unhideWhenUsed="1"/>
+    <w:lsdException w:name="List" w:semiHidden="1" w:unhideWhenUsed="1"/>
+    <w:lsdException w:name="List Bullet" w:semiHidden="1" w:unhideWhenUsed="1"/>
+    <w:lsdException w:name="List Number" w:semiHidden="1" w:unhideWhenUsed="1"/>
+    <w:lsdException w:name="List 2" w:semiHidden="1" w:unhideWhenUsed="1"/>
+    <w:lsdException w:name="List 3" w:semiHidden="1" w:unhideWhenUsed="1"/>
+    <w:lsdException w:name="List 4" w:semiHidden="1" w:unhideWhenUsed="1"/>
+    <w:lsdException w:name="List 5" w:semiHidden="1" w:unhideWhenUsed="1"/>
+    <w:lsdException w:name="List Bullet 2" w:semiHidden="1" w:unhideWhenUsed="1"/>
+    <w:lsdException w:name="List Bullet 3" w:semiHidden="1" w:unhideWhenUsed="1"/>
+    <w:lsdException w:name="List Bullet 4" w:semiHidden="1" w:unhideWhenUsed="1"/>
+    <w:lsdException w:name="List Bullet 5" w:semiHidden="1" w:unhideWhenUsed="1"/>
+    <w:lsdException w:name="List Number 2" w:semiHidden="1" w:unhideWhenUsed="1"/>
+    <w:lsdException w:name="List Number 3" w:semiHidden="1" w:unhideWhenUsed="1"/>
+    <w:lsdException w:name="List Number 4" w:semiHidden="1" w:unhideWhenUsed="1"/>
+    <w:lsdException w:name="List Number 5" w:semiHidden="1" w:unhideWhenUsed="1"/>
+    <w:lsdException w:name="Title" w:uiPriority="10" w:qFormat="1"/>
+    <w:lsdException w:name="Closing" w:semiHidden="1" w:unhideWhenUsed="1"/>
+    <w:lsdException w:name="Signature" w:semiHidden="1" w:unhideWhenUsed="1"/>
+    <w:lsdException w:name="Default Paragraph Font" w:semiHidden="1" w:uiPriority="1" w:unhideWhenUsed="1"/>
+    <w:lsdException w:name="Body Text" w:semiHidden="1" w:unhideWhenUsed="1"/>
+    <w:lsdException w:name="Body Text Indent" w:semiHidden="1" w:unhideWhenUsed="1"/>
+    <w:lsdException w:name="List Continue" w:semiHidden="1" w:unhideWhenUsed="1"/>
+    <w:lsdException w:name="List Continue 2" w:semiHidden="1" w:unhideWhenUsed="1"/>
+    <w:lsdException w:name="List Continue 3" w:semiHidden="1" w:unhideWhenUsed="1"/>
+    <w:lsdException w:name="List Continue 4" w:semiHidden="1" w:unhideWhenUsed="1"/>
+    <w:lsdException w:name="List Continue 5" w:semiHidden="1" w:unhideWhenUsed="1"/>
+    <w:lsdException w:name="Message Header" w:semiHidden="1" w:unhideWhenUsed="1"/>
+    <w:lsdException w:name="Subtitle" w:uiPriority="11" w:qFormat="1"/>
+    <w:lsdException w:name="Salutation" w:semiHidden="1" w:unhideWhenUsed="1"/>
+    <w:lsdException w:name="Date" w:semiHidden="1" w:unhideWhenUsed="1"/>
+    <w:lsdException w:name="Body Text First Indent" w:semiHidden="1" w:unhideWhenUsed="1"/>
+    <w:lsdException w:name="Body Text First Indent 2" w:semiHidden="1" w:unhideWhenUsed="1"/>
+    <w:lsdException w:name="Note Heading" w:semiHidden="1" w:unhideWhenUsed="1"/>
+    <w:lsdException w:name="Body Text 2" w:semiHidden="1" w:unhideWhenUsed="1"/>
+    <w:lsdException w:name="Body Text 3" w:semiHidden="1" w:unhideWhenUsed="1"/>
+    <w:lsdException w:name="Body Text Indent 2" w:semiHidden="1" w:unhideWhenUsed="1"/>
+    <w:lsdException w:name="Body Text Indent 3" w:semiHidden="1" w:unhideWhenUsed="1"/>
+    <w:lsdException w:name="Block Text" w:semiHidden="1" w:unhideWhenUsed="1"/>
+    <w:lsdException w:name="Hyperlink" w:semiHidden="1" w:unhideWhenUsed="1"/>
+    <w:lsdException w:name="FollowedHyperlink" w:semiHidden="1" w:unhideWhenUsed="1"/>
+    <w:lsdException w:name="Strong" w:uiPriority="22" w:qFormat="1"/>
+    <w:lsdException w:name="Emphasis" w:uiPriority="20" w:qFormat="1"/>
+    <w:lsdException w:name="Document Map" w:semiHidden="1" w:unhideWhenUsed="1"/>
+    <w:lsdException w:name="Plain Text" w:semiHidden="1" w:unhideWhenUsed="1"/>
+    <w:lsdException w:name="E-mail Signature" w:semiHidden="1" w:unhideWhenUsed="1"/>
+    <w:lsdException w:name="HTML Top of Form" w:semiHidden="1" w:unhideWhenUsed="1"/>
+    <w:lsdException w:name="HTML Bottom of Form" w:semiHidden="1" w:unhideWhenUsed="1"/>
+    <w:lsdException w:name="Normal (Web)" w:semiHidden="1" w:unhideWhenUsed="1"/>
+    <w:lsdException w:name="HTML Acronym" w:semiHidden="1" w:unhideWhenUsed="1"/>
+    <w:lsdException w:name="HTML Address" w:semiHidden="1" w:unhideWhenUsed="1"/>
+    <w:lsdException w:name="HTML Cite" w:semiHidden="1" w:unhideWhenUsed="1"/>
+    <w:lsdException w:name="HTML Code" w:semiHidden="1" w:unhideWhenUsed="1"/>
+    <w:lsdException w:name="HTML Definition" w:semiHidden="1" w:unhideWhenUsed="1"/>
+    <w:lsdException w:name="HTML Keyboard" w:semiHidden="1" w:unhideWhenUsed="1"/>
+    <w:lsdException w:name="HTML Preformatted" w:semiHidden="1" w:unhideWhenUsed="1"/>
+    <w:lsdException w:name="HTML Sample" w:semiHidden="1" w:unhideWhenUsed="1"/>
+    <w:lsdException w:name="HTML Typewriter" w:semiHidden="1" w:unhideWhenUsed="1"/>
+    <w:lsdException w:name="HTML Variable" w:semiHidden="1" w:unhideWhenUsed="1"/>
+    <w:lsdException w:name="Normal Table" w:semiHidden="1" w:unhideWhenUsed="1"/>
+    <w:lsdException w:name="annotation subject" w:semiHidden="1" w:unhideWhenUsed="1"/>
+    <w:lsdException w:name="No List" w:semiHidden="1" w:unhideWhenUsed="1"/>
+    <w:lsdException w:name="Outline List 1" w:semiHidden="1" w:unhideWhenUsed="1"/>
+    <w:lsdException w:name="Outline List 2" w:semiHidden="1" w:unhideWhenUsed="1"/>
+    <w:lsdException w:name="Outline List 3" w:semiHidden="1" w:unhideWhenUsed="1"/>
+    <w:lsdException w:name="Table Simple 1" w:semiHidden="1" w:unhideWhenUsed="1"/>
+    <w:lsdException w:name="Table Simple 2" w:semiHidden="1" w:unhideWhenUsed="1"/>
+    <w:lsdException w:name="Table Simple 3" w:semiHidden="1" w:unhideWhenUsed="1"/>
+    <w:lsdException w:name="Table Classic 1" w:semiHidden="1" w:unhideWhenUsed="1"/>
+    <w:lsdException w:name="Table Classic 2" w:semiHidden="1" w:unhideWhenUsed="1"/>
+    <w:lsdException w:name="Table Classic 3" w:semiHidden="1" w:unhideWhenUsed="1"/>
+    <w:lsdException w:name="Table Classic 4" w:semiHidden="1" w:unhideWhenUsed="1"/>
+    <w:lsdException w:name="Table Colorful 1" w:semiHidden="1" w:unhideWhenUsed="1"/>
+    <w:lsdException w:name="Table Colorful 2" w:semiHidden="1" w:unhideWhenUsed="1"/>
+    <w:lsdException w:name="Table Colorful 3" w:semiHidden="1" w:unhideWhenUsed="1"/>
+    <w:lsdException w:name="Table Columns 1" w:semiHidden="1" w:unhideWhenUsed="1"/>
+    <w:lsdException w:name="Table Columns 2" w:semiHidden="1" w:unhideWhenUsed="1"/>
+    <w:lsdException w:name="Table Columns 3" w:semiHidden="1" w:unhideWhenUsed="1"/>
+    <w:lsdException w:name="Table Columns 4" w:semiHidden="1" w:unhideWhenUsed="1"/>
+    <w:lsdException w:name="Table Columns 5" w:semiHidden="1" w:unhideWhenUsed="1"/>
+    <w:lsdException w:name="Table Grid 1" w:semiHidden="1" w:unhideWhenUsed="1"/>
+    <w:lsdException w:name="Table Grid 2" w:semiHidden="1" w:unhideWhenUsed="1"/>
+    <w:lsdException w:name="Table Grid 3" w:semiHidden="1" w:unhideWhenUsed="1"/>
+    <w:lsdException w:name="Table Grid 4" w:semiHidden="1" w:unhideWhenUsed="1"/>
+    <w:lsdException w:name="Table Grid 5" w:semiHidden="1" w:unhideWhenUsed="1"/>
+    <w:lsdException w:name="Table Grid 6" w:semiHidden="1" w:unhideWhenUsed="1"/>
+    <w:lsdException w:name="Table Grid 7" w:semiHidden="1" w:unhideWhenUsed="1"/>
+    <w:lsdException w:name="Table Grid 8" w:semiHidden="1" w:unhideWhenUsed="1"/>
+    <w:lsdException w:name="Table List 1" w:semiHidden="1" w:unhideWhenUsed="1"/>
+    <w:lsdException w:name="Table List 2" w:semiHidden="1" w:unhideWhenUsed="1"/>
+    <w:lsdException w:name="Table List 3" w:semiHidden="1" w:unhideWhenUsed="1"/>
+    <w:lsdException w:name="Table List 4" w:semiHidden="1" w:unhideWhenUsed="1"/>
+    <w:lsdException w:name="Table List 5" w:semiHidden="1" w:unhideWhenUsed="1"/>
+    <w:lsdException w:name="Table List 6" w:semiHidden="1" w:unhideWhenUsed="1"/>
+    <w:lsdException w:name="Table List 7" w:semiHidden="1" w:unhideWhenUsed="1"/>
+    <w:lsdException w:name="Table List 8" w:semiHidden="1" w:unhideWhenUsed="1"/>
+    <w:lsdException w:name="Table 3D effects 1" w:semiHidden="1" w:unhideWhenUsed="1"/>
+    <w:lsdException w:name="Table 3D effects 2" w:semiHidden="1" w:unhideWhenUsed="1"/>
+    <w:lsdException w:name="Table 3D effects 3" w:semiHidden="1" w:unhideWhenUsed="1"/>
+    <w:lsdException w:name="Table Contemporary" w:semiHidden="1" w:unhideWhenUsed="1"/>
+    <w:lsdException w:name="Table Elegant" w:semiHidden="1" w:unhideWhenUsed="1"/>
+    <w:lsdException w:name="Table Professional" w:semiHidden="1" w:unhideWhenUsed="1"/>
+    <w:lsdException w:name="Table Subtle 1" w:semiHidden="1" w:unhideWhenUsed="1"/>
+    <w:lsdException w:name="Table Subtle 2" w:semiHidden="1" w:unhideWhenUsed="1"/>
+    <w:lsdException w:name="Table Web 1" w:semiHidden="1" w:unhideWhenUsed="1"/>
+    <w:lsdException w:name="Table Web 2" w:semiHidden="1" w:unhideWhenUsed="1"/>
+    <w:lsdException w:name="Table Web 3" w:semiHidden="1" w:unhideWhenUsed="1"/>
+    <w:lsdException w:name="Balloon Text" w:semiHidden="1" w:unhideWhenUsed="1"/>
+    <w:lsdException w:name="Table Grid" w:uiPriority="59"/>
+    <w:lsdException w:name="Table Theme" w:semiHidden="1" w:unhideWhenUsed="1"/>
+    <w:lsdException w:name="Placeholder Text" w:semiHidden="1"/>
+    <w:lsdException w:name="No Spacing" w:uiPriority="1" w:qFormat="1"/>
+    <w:lsdException w:name="Light Shading" w:uiPriority="60"/>
+    <w:lsdException w:name="Light List" w:uiPriority="61"/>
+    <w:lsdException w:name="Light Grid" w:uiPriority="62"/>
+    <w:lsdException w:name="Medium Shading 1" w:uiPriority="63"/>
+    <w:lsdException w:name="Medium Shading 2" w:uiPriority="64"/>
+    <w:lsdException w:name="Medium List 1" w:uiPriority="65"/>
+    <w:lsdException w:name="Medium List 2" w:uiPriority="66"/>
+    <w:lsdException w:name="Medium Grid 1" w:uiPriority="67"/>
+    <w:lsdException w:name="Medium Grid 2" w:uiPriority="68"/>
+    <w:lsdException w:name="Medium Grid 3" w:uiPriority="69"/>
+    <w:lsdException w:name="Dark List" w:uiPriority="70"/>
+    <w:lsdException w:name="Colorful Shading" w:uiPriority="71"/>
+    <w:lsdException w:name="Colorful List" w:uiPriority="72"/>
+    <w:lsdException w:name="Colorful Grid" w:uiPriority="73"/>
+    <w:lsdException w:name="Light Shading Accent 1" w:uiPriority="60"/>
+    <w:lsdException w:name="Light List Accent 1" w:uiPriority="61"/>
+    <w:lsdException w:name="Light Grid Accent 1" w:uiPriority="62"/>
+    <w:lsdException w:name="Medium Shading 1 Accent 1" w:uiPriority="63"/>
+    <w:lsdException w:name="Medium Shading 2 Accent 1" w:uiPriority="64"/>
+    <w:lsdException w:name="Medium List 1 Accent 1" w:uiPriority="65"/>
+    <w:lsdException w:name="Revision" w:semiHidden="1"/>
+    <w:lsdException w:name="List Paragraph" w:uiPriority="34" w:qFormat="1"/>
+    <w:lsdException w:name="Quote" w:uiPriority="29" w:qFormat="1"/>
+    <w:lsdException w:name="Intense Quote" w:uiPriority="30" w:qFormat="1"/>
+    <w:lsdException w:name="Medium List 2 Accent 1" w:uiPriority="66"/>
+    <w:lsdException w:name="Medium Grid 1 Accent 1" w:uiPriority="67"/>
+    <w:lsdException w:name="Medium Grid 2 Accent 1" w:uiPriority="68"/>
+    <w:lsdException w:name="Medium Grid 3 Accent 1" w:uiPriority="69"/>
+    <w:lsdException w:name="Dark List Accent 1" w:uiPriority="70"/>
+    <w:lsdException w:name="Colorful Shading Accent 1" w:uiPriority="71"/>
+    <w:lsdException w:name="Colorful List Accent 1" w:uiPriority="72"/>
+    <w:lsdException w:name="Colorful Grid Accent 1" w:uiPriority="73"/>
+    <w:lsdException w:name="Light Shading Accent 2" w:uiPriority="60"/>
+    <w:lsdException w:name="Light List Accent 2" w:uiPriority="61"/>
+    <w:lsdException w:name="Light Grid Accent 2" w:uiPriority="62"/>
+    <w:lsdException w:name="Medium Shading 1 Accent 2" w:uiPriority="63"/>
+    <w:lsdException w:name="Medium Shading 2 Accent 2" w:uiPriority="64"/>
+    <w:lsdException w:name="Medium List 1 Accent 2" w:uiPriority="65"/>
+    <w:lsdException w:name="Medium List 2 Accent 2" w:uiPriority="66"/>
+    <w:lsdException w:name="Medium Grid 1 Accent 2" w:uiPriority="67"/>
+    <w:lsdException w:name="Medium Grid 2 Accent 2" w:uiPriority="68"/>
+    <w:lsdException w:name="Medium Grid 3 Accent 2" w:uiPriority="69"/>
+    <w:lsdException w:name="Dark List Accent 2" w:uiPriority="70"/>
+    <w:lsdException w:name="Colorful Shading Accent 2" w:uiPriority="71"/>
+    <w:lsdException w:name="Colorful List Accent 2" w:uiPriority="72"/>
+    <w:lsdException w:name="Colorful Grid Accent 2" w:uiPriority="73"/>
+    <w:lsdException w:name="Light Shading Accent 3" w:uiPriority="60"/>
+    <w:lsdException w:name="Light List Accent 3" w:uiPriority="61"/>
+    <w:lsdException w:name="Light Grid Accent 3" w:uiPriority="62"/>
+    <w:lsdException w:name="Medium Shading 1 Accent 3" w:uiPriority="63"/>
+    <w:lsdException w:name="Medium Shading 2 Accent 3" w:uiPriority="64"/>
+    <w:lsdException w:name="Medium List 1 Accent 3" w:uiPriority="65"/>
+    <w:lsdException w:name="Medium List 2 Accent 3" w:uiPriority="66"/>
+    <w:lsdException w:name="Medium Grid 1 Accent 3" w:uiPriority="67"/>
+    <w:lsdException w:name="Medium Grid 2 Accent 3" w:uiPriority="68"/>
+    <w:lsdException w:name="Medium Grid 3 Accent 3" w:uiPriority="69"/>
+    <w:lsdException w:name="Dark List Accent 3" w:uiPriority="70"/>
+    <w:lsdException w:name="Colorful Shading Accent 3" w:uiPriority="71"/>
+    <w:lsdException w:name="Colorful List Accent 3" w:uiPriority="72"/>
+    <w:lsdException w:name="Colorful Grid Accent 3" w:uiPriority="73"/>
+    <w:lsdException w:name="Light Shading Accent 4" w:uiPriority="60"/>
+    <w:lsdException w:name="Light List Accent 4" w:uiPriority="61"/>
+    <w:lsdException w:name="Light Grid Accent 4" w:uiPriority="62"/>
+    <w:lsdException w:name="Medium Shading 1 Accent 4" w:uiPriority="63"/>
+    <w:lsdException w:name="Medium Shading 2 Accent 4" w:uiPriority="64"/>
+    <w:lsdException w:name="Medium List 1 Accent 4" w:uiPriority="65"/>
+    <w:lsdException w:name="Medium List 2 Accent 4" w:uiPriority="66"/>
+    <w:lsdException w:name="Medium Grid 1 Accent 4" w:uiPriority="67"/>
+    <w:lsdException w:name="Medium Grid 2 Accent 4" w:uiPriority="68"/>
+    <w:lsdException w:name="Medium Grid 3 Accent 4" w:uiPriority="69"/>
+    <w:lsdException w:name="Dark List Accent 4" w:uiPriority="70"/>
+    <w:lsdException w:name="Colorful Shading Accent 4" w:uiPriority="71"/>
+    <w:lsdException w:name="Colorful List Accent 4" w:uiPriority="72"/>
+    <w:lsdException w:name="Colorful Grid Accent 4" w:uiPriority="73"/>
+    <w:lsdException w:name="Light Shading Accent 5" w:uiPriority="60"/>
+    <w:lsdException w:name="Light List Accent 5" w:uiPriority="61"/>
+    <w:lsdException w:name="Light Grid Accent 5" w:uiPriority="62"/>
+    <w:lsdException w:name="Medium Shading 1 Accent 5" w:uiPriority="63"/>
+    <w:lsdException w:name="Medium Shading 2 Accent 5" w:uiPriority="64"/>
+    <w:lsdException w:name="Medium List 1 Accent 5" w:uiPriority="65"/>
+    <w:lsdException w:name="Medium List 2 Accent 5" w:uiPriority="66"/>
+    <w:lsdException w:name="Medium Grid 1 Accent 5" w:uiPriority="67"/>
+    <w:lsdException w:name="Medium Grid 2 Accent 5" w:uiPriority="68"/>
+    <w:lsdException w:name="Medium Grid 3 Accent 5" w:uiPriority="69"/>
+    <w:lsdException w:name="Dark List Accent 5" w:uiPriority="70"/>
+    <w:lsdException w:name="Colorful Shading Accent 5" w:uiPriority="71"/>
+    <w:lsdException w:name="Colorful List Accent 5" w:uiPriority="72"/>
+    <w:lsdException w:name="Colorful Grid Accent 5" w:uiPriority="73"/>
+    <w:lsdException w:name="Light Shading Accent 6" w:uiPriority="60"/>
+    <w:lsdException w:name="Light List Accent 6" w:uiPriority="61"/>
+    <w:lsdException w:name="Light Grid Accent 6" w:uiPriority="62"/>
+    <w:lsdException w:name="Medium Shading 1 Accent 6" w:uiPriority="63"/>
+    <w:lsdException w:name="Medium Shading 2 Accent 6" w:uiPriority="64"/>
+    <w:lsdException w:name="Medium List 1 Accent 6" w:uiPriority="65"/>
+    <w:lsdException w:name="Medium List 2 Accent 6" w:uiPriority="66"/>
+    <w:lsdException w:name="Medium Grid 1 Accent 6" w:uiPriority="67"/>
+    <w:lsdException w:name="Medium Grid 2 Accent 6" w:uiPriority="68"/>
+    <w:lsdException w:name="Medium Grid 3 Accent 6" w:uiPriority="69"/>
+    <w:lsdException w:name="Dark List Accent 6" w:uiPriority="70"/>
+    <w:lsdException w:name="Colorful Shading Accent 6" w:uiPriority="71"/>
+    <w:lsdException w:name="Colorful List Accent 6" w:uiPriority="72"/>
+    <w:lsdException w:name="Colorful Grid Accent 6" w:uiPriority="73"/>
+    <w:lsdException w:name="Subtle Emphasis" w:uiPriority="19" w:qFormat="1"/>
+    <w:lsdException w:name="Intense Emphasis" w:uiPriority="21" w:qFormat="1"/>
+    <w:lsdException w:name="Subtle Reference" w:uiPriority="31" w:qFormat="1"/>
+    <w:lsdException w:name="Intense Reference" w:uiPriority="32" w:qFormat="1"/>
+    <w:lsdException w:name="Book Title" w:uiPriority="33" w:qFormat="1"/>
+    <w:lsdException w:name="Bibliography" w:semiHidden="1" w:uiPriority="37" w:unhideWhenUsed="1"/>
+    <w:lsdException w:name="TOC Heading" w:semiHidden="1" w:uiPriority="39" w:unhideWhenUsed="1" w:qFormat="1"/>
+    <w:lsdException w:name="Grid Table 4" w:uiPriority="49"/>
+    <w:lsdException w:name="Grid Table 5 Dark" w:uiPriority="50"/>
+    <w:lsdException w:name="Grid Table 6 Colorful" w:uiPriority="51"/>
+    <w:lsdException w:name="Grid Table 7 Colorful" w:uiPriority="52"/>
+    <w:lsdException w:name="Grid Table 1 Light Accent 1" w:uiPriority="46"/>
+    <w:lsdException w:name="Grid Table 2 Accent 1" w:uiPriority="47"/>
+    <w:lsdException w:name="Grid Table 3 Accent 1" w:uiPriority="48"/>
+    <w:lsdException w:name="Grid Table 4 Accent 1" w:uiPriority="49"/>
+    <w:lsdException w:name="Grid Table 5 Dark Accent 1" w:uiPriority="50"/>
+    <w:lsdException w:name="Grid Table 6 Colorful Accent 1" w:uiPriority="51"/>
+    <w:lsdException w:name="Grid Table 7 Colorful Accent 1" w:uiPriority="52"/>
+    <w:lsdException w:name="Grid Table 1 Light Accent 2" w:uiPriority="46"/>
+    <w:lsdException w:name="Grid Table 2 Accent 2" w:uiPriority="47"/>
+    <w:lsdException w:name="Grid Table 3 Accent 2" w:uiPriority="48"/>
+    <w:lsdException w:name="Grid Table 4 Accent 2" w:uiPriority="49"/>
+    <w:lsdException w:name="Grid Table 5 Dark Accent 2" w:uiPriority="50"/>
+    <w:lsdException w:name="Grid Table 6 Colorful Accent 2" w:uiPriority="51"/>
+    <w:lsdException w:name="Grid Table 7 Colorful Accent 2" w:uiPriority="52"/>
+    <w:lsdException w:name="Grid Table 1 Light Accent 3" w:uiPriority="46"/>
+    <w:lsdException w:name="Grid Table 2 Accent 3" w:uiPriority="47"/>
+    <w:lsdException w:name="Grid Table 3 Accent 3" w:uiPriority="48"/>
+    <w:lsdException w:name="Grid Table 4 Accent 3" w:uiPriority="49"/>
+    <w:lsdException w:name="Grid Table 5 Dark Accent 3" w:uiPriority="50"/>
+    <w:lsdException w:name="Grid Table 6 Colorful Accent 3" w:uiPriority="51"/>
+    <w:lsdException w:name="Grid Table 7 Colorful Accent 3" w:uiPriority="52"/>
+    <w:lsdException w:name="Grid Table 1 Light Accent 4" w:uiPriority="46"/>
+    <w:lsdException w:name="Grid Table 2 Accent 4" w:uiPriority="47"/>
+    <w:lsdException w:name="Grid Table 3 Accent 4" w:uiPriority="48"/>
+    <w:lsdException w:name="Grid Table 4 Accent 4" w:uiPriority="49"/>
+    <w:lsdException w:name="Grid Table 5 Dark Accent 4" w:uiPriority="50"/>
+    <w:lsdException w:name="Grid Table 6 Colorful Accent 4" w:uiPriority="51"/>
+    <w:lsdException w:name="Grid Table 7 Colorful Accent 4" w:uiPriority="52"/>
+    <w:lsdException w:name="Grid Table 1 Light Accent 5" w:uiPriority="46"/>
+    <w:lsdException w:name="Grid Table 2 Accent 5" w:uiPriority="47"/>
+    <w:lsdException w:name="Grid Table 3 Accent 5" w:uiPriority="48"/>
+    <w:lsdException w:name="Grid Table 4 Accent 5" w:uiPriority="49"/>
+    <w:lsdException w:name="Grid Table 5 Dark Accent 5" w:uiPriority="50"/>
+    <w:lsdException w:name="Grid Table 6 Colorful Accent 5" w:uiPriority="51"/>
+    <w:lsdException w:name="Grid Table 7 Colorful Accent 5" w:uiPriority="52"/>
+    <w:lsdException w:name="Grid Table 1 Light Accent 6" w:uiPriority="46"/>
+    <w:lsdException w:name="Grid Table 2 Accent 6" w:uiPriority="47"/>
+    <w:lsdException w:name="Grid Table 3 Accent 6" w:uiPriority="48"/>
+    <w:lsdException w:name="Grid Table 4 Accent 6" w:uiPriority="49"/>
+    <w:lsdException w:name="Grid Table 5 Dark Accent 6" w:uiPriority="50"/>
+    <w:lsdException w:name="Grid Table 6 Colorful Accent 6" w:uiPriority="51"/>
+    <w:lsdException w:name="Grid Table 7 Colorful Accent 6" w:uiPriority="52"/>
+    <w:lsdException w:name="List Table 1 Light" w:uiPriority="46"/>
+    <w:lsdException w:name="List Table 2" w:uiPriority="47"/>
+    <w:lsdException w:name="List Table 3" w:uiPriority="48"/>
+    <w:lsdException w:name="List Table 4" w:uiPriority="49"/>
+    <w:lsdException w:name="List Table 5 Dark" w:uiPriority="50"/>
+    <w:lsdException w:name="List Table 6 Colorful" w:uiPriority="51"/>
+    <w:lsdException w:name="List Table 7 Colorful" w:uiPriority="52"/>
+    <w:lsdException w:name="List Table 1 Light Accent 1" w:uiPriority="46"/>
+    <w:lsdException w:name="List Table 2 Accent 1" w:uiPriority="47"/>
+    <w:lsdException w:name="List Table 3 Accent 1" w:uiPriority="48"/>
+    <w:lsdException w:name="List Table 4 Accent 1" w:uiPriority="49"/>
+    <w:lsdException w:name="List Table 5 Dark Accent 1" w:uiPriority="50"/>
+    <w:lsdException w:name="List Table 6 Colorful Accent 1" w:uiPriority="51"/>
+    <w:lsdException w:name="List Table 7 Colorful Accent 1" w:uiPriority="52"/>
+    <w:lsdException w:name="List Table 1 Light Accent 2" w:uiPriority="46"/>
+    <w:lsdException w:name="List Table 2 Accent 2" w:uiPriority="47"/>
+    <w:lsdException w:name="List Table 3 Accent 2" w:uiPriority="48"/>
+    <w:lsdException w:name="List Table 4 Accent 2" w:uiPriority="49"/>
+    <w:lsdException w:name="List Table 5 Dark Accent 2" w:uiPriority="50"/>
+    <w:lsdException w:name="List Table 6 Colorful Accent 2" w:uiPriority="51"/>
+    <w:lsdException w:name="List Table 7 Colorful Accent 2" w:uiPriority="52"/>
+    <w:lsdException w:name="List Table 1 Light Accent 3" w:uiPriority="46"/>
+    <w:lsdException w:name="List Table 2 Accent 3" w:uiPriority="47"/>
+    <w:lsdException w:name="List Table 3 Accent 3" w:uiPriority="48"/>
+    <w:lsdException w:name="List Table 4 Accent 3" w:uiPriority="49"/>
+    <w:lsdException w:name="List Table 5 Dark Accent 3" w:uiPriority="50"/>
+    <w:lsdException w:name="List Table 6 Colorful Accent 3" w:uiPriority="51"/>
+    <w:lsdException w:name="List Table 7 Colorful Accent 3" w:uiPriority="52"/>
+    <w:lsdException w:name="List Table 1 Light Accent 4" w:uiPriority="46"/>
+    <w:lsdException w:name="List Table 2 Accent 4" w:uiPriority="47"/>
+    <w:lsdException w:name="List Table 3 Accent 4" w:uiPriority="48"/>
+    <w:lsdException w:name="List Table 4 Accent 4" w:uiPriority="49"/>
+    <w:lsdException w:name="List Table 5 Dark Accent 4" w:uiPriority="50"/>
+    <w:lsdException w:name="List Table 6 Colorful Accent 4" w:uiPriority="51"/>
+    <w:lsdException w:name="List Table 7 Colorful Accent 4" w:uiPriority="52"/>
+    <w:lsdException w:name="List Table 1 Light Accent 5" w:uiPriority="46"/>
+    <w:lsdException w:name="List Table 2 Accent 5" w:uiPriority="47"/>
+    <w:lsdException w:name="List Table 3 Accent 5" w:uiPriority="48"/>
+    <w:lsdException w:name="List Table 4 Accent 5" w:uiPriority="49"/>
+    <w:lsdException w:name="List Table 5 Dark Accent 5" w:uiPriority="50"/>
+    <w:lsdException w:name="List Table 6 Colorful Accent 5" w:uiPriority="51"/>
+    <w:lsdException w:name="List Table 7 Colorful Accent 5" w:uiPriority="52"/>
+    <w:lsdException w:name="List Table 1 Light Accent 6" w:uiPriority="46"/>
+    <w:lsdException w:name="List Table 2 Accent 6" w:uiPriority="47"/>
+    <w:lsdException w:name="List Table 3 Accent 6" w:uiPriority="48"/>
+    <w:lsdException w:name="List Table 4 Accent 6" w:uiPriority="49"/>
+    <w:lsdException w:name="List Table 5 Dark Accent 6" w:uiPriority="50"/>
+    <w:lsdException w:name="List Table 6 Colorful Accent 6" w:uiPriority="51"/>
+    <w:lsdException w:name="List Table 7 Colorful Accent 6" w:uiPriority="52"/>
   </w:latentStyles>
   <w:style w:type="paragraph" w:default="1" w:styleId="Normal">
     <w:name w:val="Normal"/>

</xml_diff>